<commit_message>
Extension 4 part added
</commit_message>
<xml_diff>
--- a/Partie Commune/Use Case Diagrams/UC_Supplier&Shared.docx
+++ b/Partie Commune/Use Case Diagrams/UC_Supplier&Shared.docx
@@ -19,27 +19,6 @@
           <w:szCs w:val="28"/>
         </w:rPr>
         <w:t>Use Case Template</w:t>
-      </w:r>
-    </w:p>
-    <w:p>
-      <w:pPr>
-        <w:spacing w:after="120"/>
-        <w:jc w:val="center"/>
-        <w:rPr>
-          <w:rFonts w:ascii="Arial" w:hAnsi="Arial" w:cs="Arial"/>
-          <w:color w:val="FFC000"/>
-          <w:sz w:val="28"/>
-          <w:szCs w:val="28"/>
-        </w:rPr>
-      </w:pPr>
-      <w:r>
-        <w:rPr>
-          <w:rFonts w:ascii="Arial" w:hAnsi="Arial" w:cs="Arial"/>
-          <w:color w:val="FFC000"/>
-          <w:sz w:val="28"/>
-          <w:szCs w:val="28"/>
-        </w:rPr>
-        <w:t>Revoir Trigger et Step 1/2/3</w:t>
       </w:r>
     </w:p>
     <w:p>
@@ -94,7 +73,6 @@
             <w14:uncheckedState w14:val="2610" w14:font="MS Gothic"/>
           </w14:checkbox>
         </w:sdtPr>
-        <w:sdtEndPr/>
         <w:sdtContent>
           <w:r>
             <w:rPr>
@@ -149,7 +127,6 @@
             <w14:uncheckedState w14:val="2610" w14:font="MS Gothic"/>
           </w14:checkbox>
         </w:sdtPr>
-        <w:sdtEndPr/>
         <w:sdtContent>
           <w:r>
             <w:rPr>
@@ -194,7 +171,6 @@
             <w14:uncheckedState w14:val="2610" w14:font="MS Gothic"/>
           </w14:checkbox>
         </w:sdtPr>
-        <w:sdtEndPr/>
         <w:sdtContent>
           <w:r>
             <w:rPr>
@@ -238,7 +214,6 @@
             <w14:uncheckedState w14:val="2610" w14:font="MS Gothic"/>
           </w14:checkbox>
         </w:sdtPr>
-        <w:sdtEndPr/>
         <w:sdtContent>
           <w:r>
             <w:rPr>
@@ -282,7 +257,6 @@
             <w14:uncheckedState w14:val="2610" w14:font="MS Gothic"/>
           </w14:checkbox>
         </w:sdtPr>
-        <w:sdtEndPr/>
         <w:sdtContent>
           <w:r>
             <w:rPr>
@@ -327,7 +301,6 @@
             <w14:uncheckedState w14:val="2610" w14:font="MS Gothic"/>
           </w14:checkbox>
         </w:sdtPr>
-        <w:sdtEndPr/>
         <w:sdtContent>
           <w:r>
             <w:rPr>
@@ -398,7 +371,6 @@
             <w14:uncheckedState w14:val="2610" w14:font="MS Gothic"/>
           </w14:checkbox>
         </w:sdtPr>
-        <w:sdtEndPr/>
         <w:sdtContent>
           <w:r>
             <w:rPr>
@@ -444,7 +416,6 @@
             <w14:uncheckedState w14:val="2610" w14:font="MS Gothic"/>
           </w14:checkbox>
         </w:sdtPr>
-        <w:sdtEndPr/>
         <w:sdtContent>
           <w:r>
             <w:rPr>
@@ -487,7 +458,6 @@
             <w14:uncheckedState w14:val="2610" w14:font="MS Gothic"/>
           </w14:checkbox>
         </w:sdtPr>
-        <w:sdtEndPr/>
         <w:sdtContent>
           <w:r>
             <w:rPr>
@@ -531,7 +501,6 @@
             <w14:uncheckedState w14:val="2610" w14:font="MS Gothic"/>
           </w14:checkbox>
         </w:sdtPr>
-        <w:sdtEndPr/>
         <w:sdtContent>
           <w:r>
             <w:rPr>
@@ -575,7 +544,6 @@
             <w14:uncheckedState w14:val="2610" w14:font="MS Gothic"/>
           </w14:checkbox>
         </w:sdtPr>
-        <w:sdtEndPr/>
         <w:sdtContent>
           <w:r>
             <w:rPr>
@@ -626,7 +594,6 @@
             <w14:uncheckedState w14:val="2610" w14:font="MS Gothic"/>
           </w14:checkbox>
         </w:sdtPr>
-        <w:sdtEndPr/>
         <w:sdtContent>
           <w:r>
             <w:rPr>
@@ -670,7 +637,6 @@
             <w14:uncheckedState w14:val="2610" w14:font="MS Gothic"/>
           </w14:checkbox>
         </w:sdtPr>
-        <w:sdtEndPr/>
         <w:sdtContent>
           <w:r>
             <w:rPr>
@@ -713,7 +679,6 @@
             <w14:uncheckedState w14:val="2610" w14:font="MS Gothic"/>
           </w14:checkbox>
         </w:sdtPr>
-        <w:sdtEndPr/>
         <w:sdtContent>
           <w:r>
             <w:rPr>
@@ -758,7 +723,6 @@
             <w14:uncheckedState w14:val="2610" w14:font="MS Gothic"/>
           </w14:checkbox>
         </w:sdtPr>
-        <w:sdtEndPr/>
         <w:sdtContent>
           <w:r>
             <w:rPr>
@@ -804,7 +768,6 @@
             <w14:uncheckedState w14:val="2610" w14:font="MS Gothic"/>
           </w14:checkbox>
         </w:sdtPr>
-        <w:sdtEndPr/>
         <w:sdtContent>
           <w:r>
             <w:rPr>
@@ -850,7 +813,6 @@
             <w14:uncheckedState w14:val="2610" w14:font="MS Gothic"/>
           </w14:checkbox>
         </w:sdtPr>
-        <w:sdtEndPr/>
         <w:sdtContent>
           <w:r>
             <w:rPr>
@@ -897,7 +859,6 @@
             <w14:uncheckedState w14:val="2610" w14:font="MS Gothic"/>
           </w14:checkbox>
         </w:sdtPr>
-        <w:sdtEndPr/>
         <w:sdtContent>
           <w:r>
             <w:rPr>
@@ -952,7 +913,6 @@
             <w14:uncheckedState w14:val="2610" w14:font="MS Gothic"/>
           </w14:checkbox>
         </w:sdtPr>
-        <w:sdtEndPr/>
         <w:sdtContent>
           <w:r>
             <w:rPr>
@@ -1019,48 +979,65 @@
             <w:tcW w:w="1199" w:type="pct"/>
             <w:shd w:val="clear" w:color="auto" w:fill="FFFFFF"/>
             <w:noWrap/>
+            <w:hideMark/>
+          </w:tcPr>
+          <w:p>
+            <w:pPr>
+              <w:spacing w:after="120"/>
+              <w:jc w:val="right"/>
+              <w:rPr>
+                <w:rFonts w:ascii="Arial" w:hAnsi="Arial" w:cs="Arial"/>
+                <w:sz w:val="22"/>
+                <w:szCs w:val="22"/>
+                <w:lang w:val="fr-FR"/>
+              </w:rPr>
+            </w:pPr>
+            <w:r>
+              <w:rPr>
+                <w:rFonts w:ascii="Arial" w:hAnsi="Arial" w:cs="Arial"/>
+                <w:sz w:val="22"/>
+                <w:szCs w:val="22"/>
+                <w:lang w:val="fr-FR"/>
+              </w:rPr>
+              <w:t>Titre</w:t>
+            </w:r>
+            <w:r>
+              <w:rPr>
+                <w:rFonts w:ascii="Arial" w:hAnsi="Arial" w:cs="Arial"/>
+                <w:sz w:val="22"/>
+                <w:szCs w:val="22"/>
+                <w:lang w:val="fr-FR"/>
+              </w:rPr>
+              <w:t>:</w:t>
+            </w:r>
+          </w:p>
+        </w:tc>
+        <w:tc>
+          <w:tcPr>
+            <w:tcW w:w="3801" w:type="pct"/>
+            <w:shd w:val="clear" w:color="auto" w:fill="FFFFFF"/>
             <w:vAlign w:val="center"/>
             <w:hideMark/>
           </w:tcPr>
           <w:p>
             <w:pPr>
               <w:spacing w:after="120"/>
-              <w:jc w:val="right"/>
-              <w:rPr>
-                <w:rFonts w:ascii="Arial" w:hAnsi="Arial" w:cs="Arial"/>
-                <w:sz w:val="22"/>
-                <w:szCs w:val="22"/>
-                <w:lang w:val="fr-FR"/>
-              </w:rPr>
-            </w:pPr>
-            <w:r>
-              <w:rPr>
-                <w:rFonts w:ascii="Arial" w:hAnsi="Arial" w:cs="Arial"/>
-                <w:sz w:val="22"/>
-                <w:szCs w:val="22"/>
-                <w:lang w:val="fr-FR"/>
-              </w:rPr>
-              <w:t xml:space="preserve">ID: </w:t>
-            </w:r>
-          </w:p>
-        </w:tc>
-        <w:tc>
-          <w:tcPr>
-            <w:tcW w:w="3801" w:type="pct"/>
-            <w:shd w:val="clear" w:color="auto" w:fill="FFFFFF"/>
-            <w:vAlign w:val="center"/>
-            <w:hideMark/>
-          </w:tcPr>
-          <w:p>
-            <w:pPr>
-              <w:spacing w:after="120"/>
-              <w:rPr>
-                <w:rFonts w:ascii="Arial" w:hAnsi="Arial" w:cs="Arial"/>
-                <w:sz w:val="22"/>
-                <w:szCs w:val="22"/>
-                <w:lang w:val="fr-FR"/>
-              </w:rPr>
-            </w:pPr>
+              <w:rPr>
+                <w:rFonts w:ascii="Arial" w:hAnsi="Arial" w:cs="Arial"/>
+                <w:sz w:val="22"/>
+                <w:szCs w:val="22"/>
+                <w:lang w:val="fr-FR"/>
+              </w:rPr>
+            </w:pPr>
+            <w:r>
+              <w:rPr>
+                <w:rFonts w:ascii="Arial" w:hAnsi="Arial" w:cs="Arial"/>
+                <w:sz w:val="22"/>
+                <w:szCs w:val="22"/>
+                <w:lang w:val="fr-FR"/>
+              </w:rPr>
+              <w:t>Link Consumption</w:t>
+            </w:r>
           </w:p>
         </w:tc>
       </w:tr>
@@ -1093,16 +1070,7 @@
                 <w:szCs w:val="22"/>
                 <w:lang w:val="fr-FR"/>
               </w:rPr>
-              <w:t>Titre</w:t>
-            </w:r>
-            <w:r>
-              <w:rPr>
-                <w:rFonts w:ascii="Arial" w:hAnsi="Arial" w:cs="Arial"/>
-                <w:sz w:val="22"/>
-                <w:szCs w:val="22"/>
-                <w:lang w:val="fr-FR"/>
-              </w:rPr>
-              <w:t>:</w:t>
+              <w:t>Description:</w:t>
             </w:r>
           </w:p>
         </w:tc>
@@ -1130,7 +1098,34 @@
                 <w:szCs w:val="22"/>
                 <w:lang w:val="fr-FR"/>
               </w:rPr>
-              <w:t>Link Consumption</w:t>
+              <w:t xml:space="preserve">L’employé du fournisseur </w:t>
+            </w:r>
+            <w:r>
+              <w:rPr>
+                <w:rFonts w:ascii="Arial" w:hAnsi="Arial" w:cs="Arial"/>
+                <w:sz w:val="22"/>
+                <w:szCs w:val="22"/>
+                <w:lang w:val="fr-FR"/>
+              </w:rPr>
+              <w:t>import</w:t>
+            </w:r>
+            <w:r>
+              <w:rPr>
+                <w:rFonts w:ascii="Arial" w:hAnsi="Arial" w:cs="Arial"/>
+                <w:sz w:val="22"/>
+                <w:szCs w:val="22"/>
+                <w:lang w:val="fr-FR"/>
+              </w:rPr>
+              <w:t>e</w:t>
+            </w:r>
+            <w:r>
+              <w:rPr>
+                <w:rFonts w:ascii="Arial" w:hAnsi="Arial" w:cs="Arial"/>
+                <w:sz w:val="22"/>
+                <w:szCs w:val="22"/>
+                <w:lang w:val="fr-FR"/>
+              </w:rPr>
+              <w:t xml:space="preserve"> des données afin de les associer à un compteur dont il est le fournisseur.</w:t>
             </w:r>
           </w:p>
         </w:tc>
@@ -1164,7 +1159,16 @@
                 <w:szCs w:val="22"/>
                 <w:lang w:val="fr-FR"/>
               </w:rPr>
-              <w:t>Description:</w:t>
+              <w:t>Acteur(s) principal(aux)</w:t>
+            </w:r>
+            <w:r>
+              <w:rPr>
+                <w:rFonts w:ascii="Arial" w:hAnsi="Arial" w:cs="Arial"/>
+                <w:sz w:val="22"/>
+                <w:szCs w:val="22"/>
+                <w:lang w:val="fr-FR"/>
+              </w:rPr>
+              <w:t>:</w:t>
             </w:r>
           </w:p>
         </w:tc>
@@ -1192,34 +1196,7 @@
                 <w:szCs w:val="22"/>
                 <w:lang w:val="fr-FR"/>
               </w:rPr>
-              <w:t xml:space="preserve">L’employé du fournisseur </w:t>
-            </w:r>
-            <w:r>
-              <w:rPr>
-                <w:rFonts w:ascii="Arial" w:hAnsi="Arial" w:cs="Arial"/>
-                <w:sz w:val="22"/>
-                <w:szCs w:val="22"/>
-                <w:lang w:val="fr-FR"/>
-              </w:rPr>
-              <w:t>import</w:t>
-            </w:r>
-            <w:r>
-              <w:rPr>
-                <w:rFonts w:ascii="Arial" w:hAnsi="Arial" w:cs="Arial"/>
-                <w:sz w:val="22"/>
-                <w:szCs w:val="22"/>
-                <w:lang w:val="fr-FR"/>
-              </w:rPr>
-              <w:t>e</w:t>
-            </w:r>
-            <w:r>
-              <w:rPr>
-                <w:rFonts w:ascii="Arial" w:hAnsi="Arial" w:cs="Arial"/>
-                <w:sz w:val="22"/>
-                <w:szCs w:val="22"/>
-                <w:lang w:val="fr-FR"/>
-              </w:rPr>
-              <w:t xml:space="preserve"> des données afin de les associer à un compteur dont il est le fournisseur.</w:t>
+              <w:t>Employé du fournisseur</w:t>
             </w:r>
           </w:p>
         </w:tc>
@@ -1253,16 +1230,25 @@
                 <w:szCs w:val="22"/>
                 <w:lang w:val="fr-FR"/>
               </w:rPr>
-              <w:t>Acteur(s) principal(aux)</w:t>
-            </w:r>
-            <w:r>
-              <w:rPr>
-                <w:rFonts w:ascii="Arial" w:hAnsi="Arial" w:cs="Arial"/>
-                <w:sz w:val="22"/>
-                <w:szCs w:val="22"/>
-                <w:lang w:val="fr-FR"/>
-              </w:rPr>
-              <w:t>:</w:t>
+              <w:t>Pr</w:t>
+            </w:r>
+            <w:r>
+              <w:rPr>
+                <w:rFonts w:ascii="Arial" w:hAnsi="Arial" w:cs="Arial"/>
+                <w:sz w:val="22"/>
+                <w:szCs w:val="22"/>
+                <w:lang w:val="fr-FR"/>
+              </w:rPr>
+              <w:t>é</w:t>
+            </w:r>
+            <w:r>
+              <w:rPr>
+                <w:rFonts w:ascii="Arial" w:hAnsi="Arial" w:cs="Arial"/>
+                <w:sz w:val="22"/>
+                <w:szCs w:val="22"/>
+                <w:lang w:val="fr-FR"/>
+              </w:rPr>
+              <w:t>conditions:</w:t>
             </w:r>
           </w:p>
         </w:tc>
@@ -1290,7 +1276,26 @@
                 <w:szCs w:val="22"/>
                 <w:lang w:val="fr-FR"/>
               </w:rPr>
-              <w:t>Employé du fournisseur</w:t>
+              <w:t>L'employé est connecté dans l'application fournisseur</w:t>
+            </w:r>
+            <w:r>
+              <w:rPr>
+                <w:rFonts w:ascii="Arial" w:hAnsi="Arial" w:cs="Arial"/>
+                <w:sz w:val="22"/>
+                <w:szCs w:val="22"/>
+                <w:lang w:val="fr-FR"/>
+              </w:rPr>
+              <w:t>.</w:t>
+            </w:r>
+            <w:r>
+              <w:rPr>
+                <w:rFonts w:ascii="Arial" w:hAnsi="Arial" w:cs="Arial"/>
+                <w:sz w:val="22"/>
+                <w:szCs w:val="22"/>
+                <w:lang w:val="fr-FR"/>
+              </w:rPr>
+              <w:br/>
+              <w:t>L'employé a cliqué sur le bouton pour gérer la consommation</w:t>
             </w:r>
           </w:p>
         </w:tc>
@@ -1324,25 +1329,16 @@
                 <w:szCs w:val="22"/>
                 <w:lang w:val="fr-FR"/>
               </w:rPr>
-              <w:t>Pr</w:t>
-            </w:r>
-            <w:r>
-              <w:rPr>
-                <w:rFonts w:ascii="Arial" w:hAnsi="Arial" w:cs="Arial"/>
-                <w:sz w:val="22"/>
-                <w:szCs w:val="22"/>
-                <w:lang w:val="fr-FR"/>
-              </w:rPr>
-              <w:t>é</w:t>
-            </w:r>
-            <w:r>
-              <w:rPr>
-                <w:rFonts w:ascii="Arial" w:hAnsi="Arial" w:cs="Arial"/>
-                <w:sz w:val="22"/>
-                <w:szCs w:val="22"/>
-                <w:lang w:val="fr-FR"/>
-              </w:rPr>
-              <w:t>conditions:</w:t>
+              <w:t>Post conditions</w:t>
+            </w:r>
+            <w:r>
+              <w:rPr>
+                <w:rFonts w:ascii="Arial" w:hAnsi="Arial" w:cs="Arial"/>
+                <w:sz w:val="22"/>
+                <w:szCs w:val="22"/>
+                <w:lang w:val="fr-FR"/>
+              </w:rPr>
+              <w:t>:</w:t>
             </w:r>
           </w:p>
         </w:tc>
@@ -1370,7 +1366,7 @@
                 <w:szCs w:val="22"/>
                 <w:lang w:val="fr-FR"/>
               </w:rPr>
-              <w:t>L'employé est connecté dans l'application fournisseur</w:t>
+              <w:t>La consommation a été associée au compteur voulu</w:t>
             </w:r>
             <w:r>
               <w:rPr>
@@ -1380,16 +1376,6 @@
                 <w:lang w:val="fr-FR"/>
               </w:rPr>
               <w:t>.</w:t>
-            </w:r>
-            <w:r>
-              <w:rPr>
-                <w:rFonts w:ascii="Arial" w:hAnsi="Arial" w:cs="Arial"/>
-                <w:sz w:val="22"/>
-                <w:szCs w:val="22"/>
-                <w:lang w:val="fr-FR"/>
-              </w:rPr>
-              <w:br/>
-              <w:t>L'employé a cliqué sur le bouton pour gérer la consommation</w:t>
             </w:r>
           </w:p>
         </w:tc>
@@ -1423,7 +1409,25 @@
                 <w:szCs w:val="22"/>
                 <w:lang w:val="fr-FR"/>
               </w:rPr>
-              <w:t>Post conditions</w:t>
+              <w:t xml:space="preserve">Scenario </w:t>
+            </w:r>
+            <w:r>
+              <w:rPr>
+                <w:rFonts w:ascii="Arial" w:hAnsi="Arial" w:cs="Arial"/>
+                <w:sz w:val="22"/>
+                <w:szCs w:val="22"/>
+                <w:lang w:val="fr-FR"/>
+              </w:rPr>
+              <w:t>P</w:t>
+            </w:r>
+            <w:r>
+              <w:rPr>
+                <w:rFonts w:ascii="Arial" w:hAnsi="Arial" w:cs="Arial"/>
+                <w:sz w:val="22"/>
+                <w:szCs w:val="22"/>
+                <w:lang w:val="fr-FR"/>
+              </w:rPr>
+              <w:t>rincipal</w:t>
             </w:r>
             <w:r>
               <w:rPr>
@@ -1445,31 +1449,269 @@
           </w:tcPr>
           <w:p>
             <w:pPr>
-              <w:spacing w:after="120"/>
-              <w:rPr>
-                <w:rFonts w:ascii="Arial" w:hAnsi="Arial" w:cs="Arial"/>
-                <w:sz w:val="22"/>
-                <w:szCs w:val="22"/>
-                <w:lang w:val="fr-FR"/>
-              </w:rPr>
-            </w:pPr>
-            <w:r>
-              <w:rPr>
-                <w:rFonts w:ascii="Arial" w:hAnsi="Arial" w:cs="Arial"/>
-                <w:sz w:val="22"/>
-                <w:szCs w:val="22"/>
-                <w:lang w:val="fr-FR"/>
-              </w:rPr>
-              <w:t>La consommation a été associée au compteur voulu</w:t>
-            </w:r>
-            <w:r>
-              <w:rPr>
-                <w:rFonts w:ascii="Arial" w:hAnsi="Arial" w:cs="Arial"/>
-                <w:sz w:val="22"/>
-                <w:szCs w:val="22"/>
-                <w:lang w:val="fr-FR"/>
-              </w:rPr>
-              <w:t>.</w:t>
+              <w:numPr>
+                <w:ilvl w:val="0"/>
+                <w:numId w:val="14"/>
+              </w:numPr>
+              <w:spacing w:after="120"/>
+              <w:ind w:left="600"/>
+              <w:rPr>
+                <w:rFonts w:ascii="Arial" w:hAnsi="Arial" w:cs="Arial"/>
+                <w:sz w:val="22"/>
+                <w:szCs w:val="22"/>
+                <w:lang w:val="fr-FR"/>
+              </w:rPr>
+            </w:pPr>
+            <w:r>
+              <w:rPr>
+                <w:rFonts w:ascii="Arial" w:hAnsi="Arial" w:cs="Arial"/>
+                <w:sz w:val="22"/>
+                <w:szCs w:val="22"/>
+                <w:lang w:val="fr-FR"/>
+              </w:rPr>
+              <w:t>L</w:t>
+            </w:r>
+            <w:r>
+              <w:rPr>
+                <w:rFonts w:ascii="Arial" w:hAnsi="Arial" w:cs="Arial"/>
+                <w:sz w:val="22"/>
+                <w:szCs w:val="22"/>
+                <w:lang w:val="fr-FR"/>
+              </w:rPr>
+              <w:t xml:space="preserve">’application </w:t>
+            </w:r>
+            <w:r>
+              <w:rPr>
+                <w:rFonts w:ascii="Arial" w:hAnsi="Arial" w:cs="Arial"/>
+                <w:sz w:val="22"/>
+                <w:szCs w:val="22"/>
+                <w:lang w:val="fr-FR"/>
+              </w:rPr>
+              <w:t>affiche la liste des compteurs auxquels le fournisseur est associé.</w:t>
+            </w:r>
+          </w:p>
+          <w:p>
+            <w:pPr>
+              <w:numPr>
+                <w:ilvl w:val="0"/>
+                <w:numId w:val="14"/>
+              </w:numPr>
+              <w:spacing w:after="120"/>
+              <w:ind w:left="600"/>
+              <w:rPr>
+                <w:rFonts w:ascii="Arial" w:hAnsi="Arial" w:cs="Arial"/>
+                <w:sz w:val="22"/>
+                <w:szCs w:val="22"/>
+                <w:lang w:val="fr-FR"/>
+              </w:rPr>
+            </w:pPr>
+            <w:r>
+              <w:rPr>
+                <w:rFonts w:ascii="Arial" w:hAnsi="Arial" w:cs="Arial"/>
+                <w:sz w:val="22"/>
+                <w:szCs w:val="22"/>
+                <w:lang w:val="fr-FR"/>
+              </w:rPr>
+              <w:t>L'employé choisit le compteur pour lequel il souhaite associer une consommation.</w:t>
+            </w:r>
+          </w:p>
+          <w:p>
+            <w:pPr>
+              <w:numPr>
+                <w:ilvl w:val="0"/>
+                <w:numId w:val="14"/>
+              </w:numPr>
+              <w:spacing w:after="120"/>
+              <w:ind w:left="600"/>
+              <w:rPr>
+                <w:rFonts w:ascii="Arial" w:hAnsi="Arial" w:cs="Arial"/>
+                <w:sz w:val="22"/>
+                <w:szCs w:val="22"/>
+                <w:lang w:val="fr-FR"/>
+              </w:rPr>
+            </w:pPr>
+            <w:r>
+              <w:rPr>
+                <w:rFonts w:ascii="Arial" w:hAnsi="Arial" w:cs="Arial"/>
+                <w:sz w:val="22"/>
+                <w:szCs w:val="22"/>
+                <w:lang w:val="fr-FR"/>
+              </w:rPr>
+              <w:t>L</w:t>
+            </w:r>
+            <w:r>
+              <w:rPr>
+                <w:rFonts w:ascii="Arial" w:hAnsi="Arial" w:cs="Arial"/>
+                <w:sz w:val="22"/>
+                <w:szCs w:val="22"/>
+                <w:lang w:val="fr-FR"/>
+              </w:rPr>
+              <w:t>’application</w:t>
+            </w:r>
+            <w:r>
+              <w:rPr>
+                <w:rFonts w:ascii="Arial" w:hAnsi="Arial" w:cs="Arial"/>
+                <w:sz w:val="22"/>
+                <w:szCs w:val="22"/>
+                <w:lang w:val="fr-FR"/>
+              </w:rPr>
+              <w:t xml:space="preserve"> affiche les relevés du compteur souhaité.</w:t>
+            </w:r>
+          </w:p>
+          <w:p>
+            <w:pPr>
+              <w:numPr>
+                <w:ilvl w:val="0"/>
+                <w:numId w:val="14"/>
+              </w:numPr>
+              <w:spacing w:after="120"/>
+              <w:ind w:left="600"/>
+              <w:rPr>
+                <w:rFonts w:ascii="Arial" w:hAnsi="Arial" w:cs="Arial"/>
+                <w:sz w:val="22"/>
+                <w:szCs w:val="22"/>
+                <w:lang w:val="fr-FR"/>
+              </w:rPr>
+            </w:pPr>
+            <w:r>
+              <w:rPr>
+                <w:rFonts w:ascii="Arial" w:hAnsi="Arial" w:cs="Arial"/>
+                <w:sz w:val="22"/>
+                <w:szCs w:val="22"/>
+                <w:lang w:val="fr-FR"/>
+              </w:rPr>
+              <w:t>L'employé clique sur le bouton "Import</w:t>
+            </w:r>
+            <w:r>
+              <w:rPr>
+                <w:rFonts w:ascii="Arial" w:hAnsi="Arial" w:cs="Arial"/>
+                <w:sz w:val="22"/>
+                <w:szCs w:val="22"/>
+                <w:lang w:val="fr-FR"/>
+              </w:rPr>
+              <w:t>er</w:t>
+            </w:r>
+            <w:r>
+              <w:rPr>
+                <w:rFonts w:ascii="Arial" w:hAnsi="Arial" w:cs="Arial"/>
+                <w:sz w:val="22"/>
+                <w:szCs w:val="22"/>
+                <w:lang w:val="fr-FR"/>
+              </w:rPr>
+              <w:t>".</w:t>
+            </w:r>
+          </w:p>
+          <w:p>
+            <w:pPr>
+              <w:numPr>
+                <w:ilvl w:val="0"/>
+                <w:numId w:val="14"/>
+              </w:numPr>
+              <w:spacing w:after="120"/>
+              <w:ind w:left="600"/>
+              <w:rPr>
+                <w:rFonts w:ascii="Arial" w:hAnsi="Arial" w:cs="Arial"/>
+                <w:sz w:val="22"/>
+                <w:szCs w:val="22"/>
+                <w:lang w:val="fr-FR"/>
+              </w:rPr>
+            </w:pPr>
+            <w:r>
+              <w:rPr>
+                <w:rFonts w:ascii="Arial" w:hAnsi="Arial" w:cs="Arial"/>
+                <w:sz w:val="22"/>
+                <w:szCs w:val="22"/>
+                <w:lang w:val="fr-FR"/>
+              </w:rPr>
+              <w:t>L'explor</w:t>
+            </w:r>
+            <w:r>
+              <w:rPr>
+                <w:rFonts w:ascii="Arial" w:hAnsi="Arial" w:cs="Arial"/>
+                <w:sz w:val="22"/>
+                <w:szCs w:val="22"/>
+                <w:lang w:val="fr-FR"/>
+              </w:rPr>
+              <w:t>at</w:t>
+            </w:r>
+            <w:r>
+              <w:rPr>
+                <w:rFonts w:ascii="Arial" w:hAnsi="Arial" w:cs="Arial"/>
+                <w:sz w:val="22"/>
+                <w:szCs w:val="22"/>
+                <w:lang w:val="fr-FR"/>
+              </w:rPr>
+              <w:t>eur de fichiers de la machine sur laquelle l'employé est connecté, s'ouvre et attend que l'employé choisisse le fichier à importer.</w:t>
+            </w:r>
+          </w:p>
+          <w:p>
+            <w:pPr>
+              <w:numPr>
+                <w:ilvl w:val="0"/>
+                <w:numId w:val="14"/>
+              </w:numPr>
+              <w:spacing w:after="120"/>
+              <w:ind w:left="600"/>
+              <w:rPr>
+                <w:rFonts w:ascii="Arial" w:hAnsi="Arial" w:cs="Arial"/>
+                <w:sz w:val="22"/>
+                <w:szCs w:val="22"/>
+                <w:lang w:val="fr-FR"/>
+              </w:rPr>
+            </w:pPr>
+            <w:r>
+              <w:rPr>
+                <w:rFonts w:ascii="Arial" w:hAnsi="Arial" w:cs="Arial"/>
+                <w:sz w:val="22"/>
+                <w:szCs w:val="22"/>
+                <w:lang w:val="fr-FR"/>
+              </w:rPr>
+              <w:t>Le fichier est sélectionné</w:t>
+            </w:r>
+            <w:r>
+              <w:rPr>
+                <w:rFonts w:ascii="Arial" w:hAnsi="Arial" w:cs="Arial"/>
+                <w:sz w:val="22"/>
+                <w:szCs w:val="22"/>
+                <w:lang w:val="fr-FR"/>
+              </w:rPr>
+              <w:t>, l’explorateur de</w:t>
+            </w:r>
+            <w:r>
+              <w:rPr>
+                <w:rFonts w:ascii="Arial" w:hAnsi="Arial" w:cs="Arial"/>
+                <w:sz w:val="22"/>
+                <w:szCs w:val="22"/>
+                <w:lang w:val="fr-FR"/>
+              </w:rPr>
+              <w:t xml:space="preserve"> </w:t>
+            </w:r>
+            <w:r>
+              <w:rPr>
+                <w:rFonts w:ascii="Arial" w:hAnsi="Arial" w:cs="Arial"/>
+                <w:sz w:val="22"/>
+                <w:szCs w:val="22"/>
+                <w:lang w:val="fr-FR"/>
+              </w:rPr>
+              <w:t xml:space="preserve">fichiers </w:t>
+            </w:r>
+            <w:r>
+              <w:rPr>
+                <w:rFonts w:ascii="Arial" w:hAnsi="Arial" w:cs="Arial"/>
+                <w:sz w:val="22"/>
+                <w:szCs w:val="22"/>
+                <w:lang w:val="fr-FR"/>
+              </w:rPr>
+              <w:t xml:space="preserve">se ferme </w:t>
+            </w:r>
+            <w:r>
+              <w:rPr>
+                <w:rFonts w:ascii="Arial" w:hAnsi="Arial" w:cs="Arial"/>
+                <w:sz w:val="22"/>
+                <w:szCs w:val="22"/>
+                <w:lang w:val="fr-FR"/>
+              </w:rPr>
+              <w:t>et le contenu est importé dans la base de données du compteur.</w:t>
             </w:r>
           </w:p>
         </w:tc>
@@ -1503,25 +1745,17 @@
                 <w:szCs w:val="22"/>
                 <w:lang w:val="fr-FR"/>
               </w:rPr>
-              <w:t xml:space="preserve">Scenario </w:t>
-            </w:r>
-            <w:r>
-              <w:rPr>
-                <w:rFonts w:ascii="Arial" w:hAnsi="Arial" w:cs="Arial"/>
-                <w:sz w:val="22"/>
-                <w:szCs w:val="22"/>
-                <w:lang w:val="fr-FR"/>
-              </w:rPr>
-              <w:t>P</w:t>
-            </w:r>
-            <w:r>
-              <w:rPr>
-                <w:rFonts w:ascii="Arial" w:hAnsi="Arial" w:cs="Arial"/>
-                <w:sz w:val="22"/>
-                <w:szCs w:val="22"/>
-                <w:lang w:val="fr-FR"/>
-              </w:rPr>
-              <w:t>rincipal</w:t>
+              <w:lastRenderedPageBreak/>
+              <w:t>Scenario</w:t>
+            </w:r>
+            <w:r>
+              <w:rPr>
+                <w:rFonts w:ascii="Arial" w:hAnsi="Arial" w:cs="Arial"/>
+                <w:sz w:val="22"/>
+                <w:szCs w:val="22"/>
+                <w:lang w:val="fr-FR"/>
+              </w:rPr>
+              <w:t xml:space="preserve"> Alternatif 1</w:t>
             </w:r>
             <w:r>
               <w:rPr>
@@ -1543,10 +1777,54 @@
           </w:tcPr>
           <w:p>
             <w:pPr>
-              <w:numPr>
-                <w:ilvl w:val="0"/>
-                <w:numId w:val="14"/>
-              </w:numPr>
+              <w:spacing w:after="120"/>
+              <w:ind w:left="240"/>
+              <w:rPr>
+                <w:rFonts w:ascii="Arial" w:hAnsi="Arial" w:cs="Arial"/>
+                <w:sz w:val="22"/>
+                <w:szCs w:val="22"/>
+                <w:lang w:val="fr-FR"/>
+              </w:rPr>
+            </w:pPr>
+            <w:r>
+              <w:rPr>
+                <w:rFonts w:ascii="Arial" w:hAnsi="Arial" w:cs="Arial"/>
+                <w:sz w:val="22"/>
+                <w:szCs w:val="22"/>
+                <w:lang w:val="fr-FR"/>
+              </w:rPr>
+              <w:t>2</w:t>
+            </w:r>
+            <w:r>
+              <w:rPr>
+                <w:rFonts w:ascii="Arial" w:hAnsi="Arial" w:cs="Arial"/>
+                <w:sz w:val="22"/>
+                <w:szCs w:val="22"/>
+                <w:lang w:val="fr-FR"/>
+              </w:rPr>
+              <w:t>a.</w:t>
+            </w:r>
+            <w:r>
+              <w:rPr>
+                <w:rFonts w:ascii="Arial" w:hAnsi="Arial" w:cs="Arial"/>
+                <w:sz w:val="22"/>
+                <w:szCs w:val="22"/>
+                <w:lang w:val="fr-FR"/>
+              </w:rPr>
+              <w:t xml:space="preserve"> La liste des compteurs est vide</w:t>
+            </w:r>
+            <w:r>
+              <w:rPr>
+                <w:rFonts w:ascii="Arial" w:hAnsi="Arial" w:cs="Arial"/>
+                <w:sz w:val="22"/>
+                <w:szCs w:val="22"/>
+                <w:lang w:val="fr-FR"/>
+              </w:rPr>
+              <w:t>.</w:t>
+            </w:r>
+          </w:p>
+          <w:p>
+            <w:pPr>
               <w:spacing w:after="120"/>
               <w:ind w:left="600"/>
               <w:rPr>
@@ -1563,250 +1841,25 @@
                 <w:szCs w:val="22"/>
                 <w:lang w:val="fr-FR"/>
               </w:rPr>
-              <w:t>L</w:t>
-            </w:r>
-            <w:r>
-              <w:rPr>
-                <w:rFonts w:ascii="Arial" w:hAnsi="Arial" w:cs="Arial"/>
-                <w:sz w:val="22"/>
-                <w:szCs w:val="22"/>
-                <w:lang w:val="fr-FR"/>
-              </w:rPr>
-              <w:t xml:space="preserve">’application </w:t>
-            </w:r>
-            <w:r>
-              <w:rPr>
-                <w:rFonts w:ascii="Arial" w:hAnsi="Arial" w:cs="Arial"/>
-                <w:sz w:val="22"/>
-                <w:szCs w:val="22"/>
-                <w:lang w:val="fr-FR"/>
-              </w:rPr>
-              <w:t>affiche la liste des compteurs auxquels le fournisseur est associé.</w:t>
-            </w:r>
-          </w:p>
-          <w:p>
-            <w:pPr>
-              <w:numPr>
-                <w:ilvl w:val="0"/>
-                <w:numId w:val="14"/>
-              </w:numPr>
-              <w:spacing w:after="120"/>
-              <w:ind w:left="600"/>
-              <w:rPr>
-                <w:rFonts w:ascii="Arial" w:hAnsi="Arial" w:cs="Arial"/>
-                <w:sz w:val="22"/>
-                <w:szCs w:val="22"/>
-                <w:lang w:val="fr-FR"/>
-              </w:rPr>
-            </w:pPr>
-            <w:r>
-              <w:rPr>
-                <w:rFonts w:ascii="Arial" w:hAnsi="Arial" w:cs="Arial"/>
-                <w:sz w:val="22"/>
-                <w:szCs w:val="22"/>
-                <w:lang w:val="fr-FR"/>
-              </w:rPr>
-              <w:t>L'employé choisit le compteur pour lequel il souhaite associer une consommation.</w:t>
-            </w:r>
-          </w:p>
-          <w:p>
-            <w:pPr>
-              <w:numPr>
-                <w:ilvl w:val="0"/>
-                <w:numId w:val="14"/>
-              </w:numPr>
-              <w:spacing w:after="120"/>
-              <w:ind w:left="600"/>
-              <w:rPr>
-                <w:rFonts w:ascii="Arial" w:hAnsi="Arial" w:cs="Arial"/>
-                <w:sz w:val="22"/>
-                <w:szCs w:val="22"/>
-                <w:lang w:val="fr-FR"/>
-              </w:rPr>
-            </w:pPr>
-            <w:r>
-              <w:rPr>
-                <w:rFonts w:ascii="Arial" w:hAnsi="Arial" w:cs="Arial"/>
-                <w:sz w:val="22"/>
-                <w:szCs w:val="22"/>
-                <w:lang w:val="fr-FR"/>
-              </w:rPr>
-              <w:t>L</w:t>
-            </w:r>
-            <w:r>
-              <w:rPr>
-                <w:rFonts w:ascii="Arial" w:hAnsi="Arial" w:cs="Arial"/>
-                <w:sz w:val="22"/>
-                <w:szCs w:val="22"/>
-                <w:lang w:val="fr-FR"/>
-              </w:rPr>
-              <w:t>’application</w:t>
-            </w:r>
-            <w:r>
-              <w:rPr>
-                <w:rFonts w:ascii="Arial" w:hAnsi="Arial" w:cs="Arial"/>
-                <w:sz w:val="22"/>
-                <w:szCs w:val="22"/>
-                <w:lang w:val="fr-FR"/>
-              </w:rPr>
-              <w:t xml:space="preserve"> affiche les relevés du compteur souhaité.</w:t>
-            </w:r>
-          </w:p>
-          <w:p>
-            <w:pPr>
-              <w:numPr>
-                <w:ilvl w:val="0"/>
-                <w:numId w:val="14"/>
-              </w:numPr>
-              <w:spacing w:after="120"/>
-              <w:ind w:left="600"/>
-              <w:rPr>
-                <w:rFonts w:ascii="Arial" w:hAnsi="Arial" w:cs="Arial"/>
-                <w:sz w:val="22"/>
-                <w:szCs w:val="22"/>
-                <w:lang w:val="fr-FR"/>
-              </w:rPr>
-            </w:pPr>
-            <w:r>
-              <w:rPr>
-                <w:rFonts w:ascii="Arial" w:hAnsi="Arial" w:cs="Arial"/>
-                <w:sz w:val="22"/>
-                <w:szCs w:val="22"/>
-                <w:lang w:val="fr-FR"/>
-              </w:rPr>
-              <w:t>L'employé clique sur le bouton "Import</w:t>
-            </w:r>
-            <w:r>
-              <w:rPr>
-                <w:rFonts w:ascii="Arial" w:hAnsi="Arial" w:cs="Arial"/>
-                <w:sz w:val="22"/>
-                <w:szCs w:val="22"/>
-                <w:lang w:val="fr-FR"/>
-              </w:rPr>
-              <w:t>er</w:t>
-            </w:r>
-            <w:r>
-              <w:rPr>
-                <w:rFonts w:ascii="Arial" w:hAnsi="Arial" w:cs="Arial"/>
-                <w:sz w:val="22"/>
-                <w:szCs w:val="22"/>
-                <w:lang w:val="fr-FR"/>
-              </w:rPr>
-              <w:t>".</w:t>
-            </w:r>
-          </w:p>
-          <w:p>
-            <w:pPr>
-              <w:numPr>
-                <w:ilvl w:val="0"/>
-                <w:numId w:val="14"/>
-              </w:numPr>
-              <w:spacing w:after="120"/>
-              <w:ind w:left="600"/>
-              <w:rPr>
-                <w:rFonts w:ascii="Arial" w:hAnsi="Arial" w:cs="Arial"/>
-                <w:sz w:val="22"/>
-                <w:szCs w:val="22"/>
-                <w:lang w:val="fr-FR"/>
-              </w:rPr>
-            </w:pPr>
-            <w:r>
-              <w:rPr>
-                <w:rFonts w:ascii="Arial" w:hAnsi="Arial" w:cs="Arial"/>
-                <w:sz w:val="22"/>
-                <w:szCs w:val="22"/>
-                <w:lang w:val="fr-FR"/>
-              </w:rPr>
-              <w:lastRenderedPageBreak/>
-              <w:t>L'explor</w:t>
-            </w:r>
-            <w:r>
-              <w:rPr>
-                <w:rFonts w:ascii="Arial" w:hAnsi="Arial" w:cs="Arial"/>
-                <w:sz w:val="22"/>
-                <w:szCs w:val="22"/>
-                <w:lang w:val="fr-FR"/>
-              </w:rPr>
-              <w:t>at</w:t>
-            </w:r>
-            <w:r>
-              <w:rPr>
-                <w:rFonts w:ascii="Arial" w:hAnsi="Arial" w:cs="Arial"/>
-                <w:sz w:val="22"/>
-                <w:szCs w:val="22"/>
-                <w:lang w:val="fr-FR"/>
-              </w:rPr>
-              <w:t>eur de fichiers de la machine sur laquelle l'employé est connecté, s'ouvre et attend que l'employé choisisse le fichier à importer.</w:t>
-            </w:r>
-          </w:p>
-          <w:p>
-            <w:pPr>
-              <w:numPr>
-                <w:ilvl w:val="0"/>
-                <w:numId w:val="14"/>
-              </w:numPr>
-              <w:spacing w:after="120"/>
-              <w:ind w:left="600"/>
-              <w:rPr>
-                <w:rFonts w:ascii="Arial" w:hAnsi="Arial" w:cs="Arial"/>
-                <w:sz w:val="22"/>
-                <w:szCs w:val="22"/>
-                <w:lang w:val="fr-FR"/>
-              </w:rPr>
-            </w:pPr>
-            <w:r>
-              <w:rPr>
-                <w:rFonts w:ascii="Arial" w:hAnsi="Arial" w:cs="Arial"/>
-                <w:sz w:val="22"/>
-                <w:szCs w:val="22"/>
-                <w:lang w:val="fr-FR"/>
-              </w:rPr>
-              <w:t>Le fichier est sélectionné</w:t>
-            </w:r>
-            <w:r>
-              <w:rPr>
-                <w:rFonts w:ascii="Arial" w:hAnsi="Arial" w:cs="Arial"/>
-                <w:sz w:val="22"/>
-                <w:szCs w:val="22"/>
-                <w:lang w:val="fr-FR"/>
-              </w:rPr>
-              <w:t>, l’explorateur de</w:t>
-            </w:r>
-            <w:r>
-              <w:rPr>
-                <w:rFonts w:ascii="Arial" w:hAnsi="Arial" w:cs="Arial"/>
-                <w:sz w:val="22"/>
-                <w:szCs w:val="22"/>
-                <w:lang w:val="fr-FR"/>
-              </w:rPr>
-              <w:t xml:space="preserve"> </w:t>
-            </w:r>
-            <w:r>
-              <w:rPr>
-                <w:rFonts w:ascii="Arial" w:hAnsi="Arial" w:cs="Arial"/>
-                <w:sz w:val="22"/>
-                <w:szCs w:val="22"/>
-                <w:lang w:val="fr-FR"/>
-              </w:rPr>
-              <w:t xml:space="preserve">fichiers </w:t>
-            </w:r>
-            <w:r>
-              <w:rPr>
-                <w:rFonts w:ascii="Arial" w:hAnsi="Arial" w:cs="Arial"/>
-                <w:sz w:val="22"/>
-                <w:szCs w:val="22"/>
-                <w:lang w:val="fr-FR"/>
-              </w:rPr>
-              <w:t xml:space="preserve">se ferme </w:t>
-            </w:r>
-            <w:r>
-              <w:rPr>
-                <w:rFonts w:ascii="Arial" w:hAnsi="Arial" w:cs="Arial"/>
-                <w:sz w:val="22"/>
-                <w:szCs w:val="22"/>
-                <w:lang w:val="fr-FR"/>
-              </w:rPr>
-              <w:t>et le contenu est importé dans la base de données du compteur.</w:t>
+              <w:t>2</w:t>
+            </w:r>
+            <w:r>
+              <w:rPr>
+                <w:rFonts w:ascii="Arial" w:hAnsi="Arial" w:cs="Arial"/>
+                <w:sz w:val="22"/>
+                <w:szCs w:val="22"/>
+                <w:lang w:val="fr-FR"/>
+              </w:rPr>
+              <w:t>a.</w:t>
+            </w:r>
+            <w:r>
+              <w:rPr>
+                <w:rFonts w:ascii="Arial" w:hAnsi="Arial" w:cs="Arial"/>
+                <w:sz w:val="22"/>
+                <w:szCs w:val="22"/>
+                <w:lang w:val="fr-FR"/>
+              </w:rPr>
+              <w:t>1. L'employé ne peut donc pas choisir à quel compteur il souhaite associer une consommation.</w:t>
             </w:r>
           </w:p>
         </w:tc>
@@ -1820,7 +1873,6 @@
             <w:tcW w:w="1199" w:type="pct"/>
             <w:shd w:val="clear" w:color="auto" w:fill="FFFFFF"/>
             <w:noWrap/>
-            <w:hideMark/>
           </w:tcPr>
           <w:p>
             <w:pPr>
@@ -1840,26 +1892,7 @@
                 <w:szCs w:val="22"/>
                 <w:lang w:val="fr-FR"/>
               </w:rPr>
-              <w:lastRenderedPageBreak/>
-              <w:t>Scenario</w:t>
-            </w:r>
-            <w:r>
-              <w:rPr>
-                <w:rFonts w:ascii="Arial" w:hAnsi="Arial" w:cs="Arial"/>
-                <w:sz w:val="22"/>
-                <w:szCs w:val="22"/>
-                <w:lang w:val="fr-FR"/>
-              </w:rPr>
-              <w:t xml:space="preserve"> Alternatif 1</w:t>
-            </w:r>
-            <w:r>
-              <w:rPr>
-                <w:rFonts w:ascii="Arial" w:hAnsi="Arial" w:cs="Arial"/>
-                <w:sz w:val="22"/>
-                <w:szCs w:val="22"/>
-                <w:lang w:val="fr-FR"/>
-              </w:rPr>
-              <w:t>:</w:t>
+              <w:t>Scenario Alternatif 2:</w:t>
             </w:r>
           </w:p>
         </w:tc>
@@ -1868,45 +1901,35 @@
             <w:tcW w:w="3801" w:type="pct"/>
             <w:shd w:val="clear" w:color="auto" w:fill="FFFFFF"/>
             <w:vAlign w:val="center"/>
-            <w:hideMark/>
-          </w:tcPr>
-          <w:p>
-            <w:pPr>
-              <w:spacing w:after="120"/>
-              <w:ind w:left="240"/>
-              <w:rPr>
-                <w:rFonts w:ascii="Arial" w:hAnsi="Arial" w:cs="Arial"/>
-                <w:sz w:val="22"/>
-                <w:szCs w:val="22"/>
-                <w:lang w:val="fr-FR"/>
-              </w:rPr>
-            </w:pPr>
-            <w:r>
-              <w:rPr>
-                <w:rFonts w:ascii="Arial" w:hAnsi="Arial" w:cs="Arial"/>
-                <w:sz w:val="22"/>
-                <w:szCs w:val="22"/>
-                <w:lang w:val="fr-FR"/>
-              </w:rPr>
-              <w:t>2</w:t>
-            </w:r>
-            <w:r>
-              <w:rPr>
-                <w:rFonts w:ascii="Arial" w:hAnsi="Arial" w:cs="Arial"/>
-                <w:sz w:val="22"/>
-                <w:szCs w:val="22"/>
-                <w:lang w:val="fr-FR"/>
-              </w:rPr>
-              <w:t>a.</w:t>
-            </w:r>
-            <w:r>
-              <w:rPr>
-                <w:rFonts w:ascii="Arial" w:hAnsi="Arial" w:cs="Arial"/>
-                <w:sz w:val="22"/>
-                <w:szCs w:val="22"/>
-                <w:lang w:val="fr-FR"/>
-              </w:rPr>
-              <w:t xml:space="preserve"> La liste des compteurs est vide</w:t>
+          </w:tcPr>
+          <w:p>
+            <w:pPr>
+              <w:spacing w:after="120"/>
+              <w:ind w:left="216"/>
+              <w:rPr>
+                <w:rFonts w:ascii="Arial" w:hAnsi="Arial" w:cs="Arial"/>
+                <w:sz w:val="22"/>
+                <w:szCs w:val="22"/>
+                <w:lang w:val="fr-FR"/>
+              </w:rPr>
+            </w:pPr>
+            <w:r>
+              <w:rPr>
+                <w:rFonts w:ascii="Arial" w:hAnsi="Arial" w:cs="Arial"/>
+                <w:sz w:val="22"/>
+                <w:szCs w:val="22"/>
+                <w:lang w:val="fr-FR"/>
+              </w:rPr>
+              <w:t>5</w:t>
+            </w:r>
+            <w:r>
+              <w:rPr>
+                <w:rFonts w:ascii="Arial" w:hAnsi="Arial" w:cs="Arial"/>
+                <w:sz w:val="22"/>
+                <w:szCs w:val="22"/>
+                <w:lang w:val="fr-FR"/>
+              </w:rPr>
+              <w:t>a</w:t>
             </w:r>
             <w:r>
               <w:rPr>
@@ -1917,6 +1940,24 @@
               </w:rPr>
               <w:t>.</w:t>
             </w:r>
+            <w:r>
+              <w:rPr>
+                <w:rFonts w:ascii="Arial" w:hAnsi="Arial" w:cs="Arial"/>
+                <w:sz w:val="22"/>
+                <w:szCs w:val="22"/>
+                <w:lang w:val="fr-FR"/>
+              </w:rPr>
+              <w:t>→ 3</w:t>
+            </w:r>
+            <w:r>
+              <w:rPr>
+                <w:rFonts w:ascii="Arial" w:hAnsi="Arial" w:cs="Arial"/>
+                <w:sz w:val="22"/>
+                <w:szCs w:val="22"/>
+                <w:lang w:val="fr-FR"/>
+              </w:rPr>
+              <w:t xml:space="preserve"> Le fichier choisi ne correspond pas au type accepté (json ou xml).</w:t>
+            </w:r>
           </w:p>
           <w:p>
             <w:pPr>
@@ -1936,25 +1977,25 @@
                 <w:szCs w:val="22"/>
                 <w:lang w:val="fr-FR"/>
               </w:rPr>
-              <w:t>2</w:t>
-            </w:r>
-            <w:r>
-              <w:rPr>
-                <w:rFonts w:ascii="Arial" w:hAnsi="Arial" w:cs="Arial"/>
-                <w:sz w:val="22"/>
-                <w:szCs w:val="22"/>
-                <w:lang w:val="fr-FR"/>
-              </w:rPr>
-              <w:t>a.</w:t>
-            </w:r>
-            <w:r>
-              <w:rPr>
-                <w:rFonts w:ascii="Arial" w:hAnsi="Arial" w:cs="Arial"/>
-                <w:sz w:val="22"/>
-                <w:szCs w:val="22"/>
-                <w:lang w:val="fr-FR"/>
-              </w:rPr>
-              <w:t>1. L'employé ne peut donc pas choisir à quel compteur il souhaite associer une consommation.</w:t>
+              <w:t>5</w:t>
+            </w:r>
+            <w:r>
+              <w:rPr>
+                <w:rFonts w:ascii="Arial" w:hAnsi="Arial" w:cs="Arial"/>
+                <w:sz w:val="22"/>
+                <w:szCs w:val="22"/>
+                <w:lang w:val="fr-FR"/>
+              </w:rPr>
+              <w:t>a</w:t>
+            </w:r>
+            <w:r>
+              <w:rPr>
+                <w:rFonts w:ascii="Arial" w:hAnsi="Arial" w:cs="Arial"/>
+                <w:sz w:val="22"/>
+                <w:szCs w:val="22"/>
+                <w:lang w:val="fr-FR"/>
+              </w:rPr>
+              <w:t>.1. L'explorateur de fichiers se ferme et affiche un message d'alerte.</w:t>
             </w:r>
           </w:p>
         </w:tc>
@@ -1987,7 +2028,7 @@
                 <w:szCs w:val="22"/>
                 <w:lang w:val="fr-FR"/>
               </w:rPr>
-              <w:t>Scenario Alternatif 2:</w:t>
+              <w:t>Scenario Alternatif 3:</w:t>
             </w:r>
           </w:p>
         </w:tc>
@@ -2015,7 +2056,7 @@
                 <w:szCs w:val="22"/>
                 <w:lang w:val="fr-FR"/>
               </w:rPr>
-              <w:t>5</w:t>
+              <w:t>6</w:t>
             </w:r>
             <w:r>
               <w:rPr>
@@ -2042,37 +2083,46 @@
                 <w:szCs w:val="22"/>
                 <w:lang w:val="fr-FR"/>
               </w:rPr>
-              <w:t>→ 3</w:t>
-            </w:r>
-            <w:r>
-              <w:rPr>
-                <w:rFonts w:ascii="Arial" w:hAnsi="Arial" w:cs="Arial"/>
-                <w:sz w:val="22"/>
-                <w:szCs w:val="22"/>
-                <w:lang w:val="fr-FR"/>
-              </w:rPr>
-              <w:t xml:space="preserve"> Le fichier choisi ne correspond pas au type accepté (json ou xml).</w:t>
-            </w:r>
-          </w:p>
-          <w:p>
-            <w:pPr>
-              <w:spacing w:after="120"/>
-              <w:ind w:left="600"/>
-              <w:rPr>
-                <w:rFonts w:ascii="Arial" w:hAnsi="Arial" w:cs="Arial"/>
-                <w:sz w:val="22"/>
-                <w:szCs w:val="22"/>
-                <w:lang w:val="fr-FR"/>
-              </w:rPr>
-            </w:pPr>
-            <w:r>
-              <w:rPr>
-                <w:rFonts w:ascii="Arial" w:hAnsi="Arial" w:cs="Arial"/>
-                <w:sz w:val="22"/>
-                <w:szCs w:val="22"/>
-                <w:lang w:val="fr-FR"/>
-              </w:rPr>
-              <w:t>5</w:t>
+              <w:t xml:space="preserve"> Lors de l'import des données dans la base de données, des doublons ont été </w:t>
+            </w:r>
+            <w:r>
+              <w:rPr>
+                <w:rFonts w:ascii="Arial" w:hAnsi="Arial" w:cs="Arial"/>
+                <w:sz w:val="22"/>
+                <w:szCs w:val="22"/>
+                <w:lang w:val="fr-FR"/>
+              </w:rPr>
+              <w:t>détectés</w:t>
+            </w:r>
+            <w:r>
+              <w:rPr>
+                <w:rFonts w:ascii="Arial" w:hAnsi="Arial" w:cs="Arial"/>
+                <w:sz w:val="22"/>
+                <w:szCs w:val="22"/>
+                <w:lang w:val="fr-FR"/>
+              </w:rPr>
+              <w:t>.</w:t>
+            </w:r>
+          </w:p>
+          <w:p>
+            <w:pPr>
+              <w:spacing w:after="120"/>
+              <w:ind w:left="576"/>
+              <w:rPr>
+                <w:rFonts w:ascii="Arial" w:hAnsi="Arial" w:cs="Arial"/>
+                <w:sz w:val="22"/>
+                <w:szCs w:val="22"/>
+                <w:lang w:val="fr-FR"/>
+              </w:rPr>
+            </w:pPr>
+            <w:r>
+              <w:rPr>
+                <w:rFonts w:ascii="Arial" w:hAnsi="Arial" w:cs="Arial"/>
+                <w:sz w:val="22"/>
+                <w:szCs w:val="22"/>
+                <w:lang w:val="fr-FR"/>
+              </w:rPr>
+              <w:t>6</w:t>
             </w:r>
             <w:r>
               <w:rPr>
@@ -2090,7 +2140,310 @@
                 <w:szCs w:val="22"/>
                 <w:lang w:val="fr-FR"/>
               </w:rPr>
-              <w:t>.1. L'explorateur de fichiers se ferme et affiche un message d'alerte.</w:t>
+              <w:t>.1. L'application montre les doublons.</w:t>
+            </w:r>
+          </w:p>
+          <w:p>
+            <w:pPr>
+              <w:spacing w:after="120"/>
+              <w:ind w:left="576"/>
+              <w:rPr>
+                <w:rFonts w:ascii="Arial" w:hAnsi="Arial" w:cs="Arial"/>
+                <w:sz w:val="22"/>
+                <w:szCs w:val="22"/>
+                <w:lang w:val="fr-FR"/>
+              </w:rPr>
+            </w:pPr>
+            <w:r>
+              <w:rPr>
+                <w:rFonts w:ascii="Arial" w:hAnsi="Arial" w:cs="Arial"/>
+                <w:sz w:val="22"/>
+                <w:szCs w:val="22"/>
+                <w:lang w:val="fr-FR"/>
+              </w:rPr>
+              <w:t>6</w:t>
+            </w:r>
+            <w:r>
+              <w:rPr>
+                <w:rFonts w:ascii="Arial" w:hAnsi="Arial" w:cs="Arial"/>
+                <w:sz w:val="22"/>
+                <w:szCs w:val="22"/>
+                <w:lang w:val="fr-FR"/>
+              </w:rPr>
+              <w:t>a</w:t>
+            </w:r>
+            <w:r>
+              <w:rPr>
+                <w:rFonts w:ascii="Arial" w:hAnsi="Arial" w:cs="Arial"/>
+                <w:sz w:val="22"/>
+                <w:szCs w:val="22"/>
+                <w:lang w:val="fr-FR"/>
+              </w:rPr>
+              <w:t>.</w:t>
+            </w:r>
+            <w:r>
+              <w:rPr>
+                <w:rFonts w:ascii="Arial" w:hAnsi="Arial" w:cs="Arial"/>
+                <w:sz w:val="22"/>
+                <w:szCs w:val="22"/>
+                <w:lang w:val="fr-FR"/>
+              </w:rPr>
+              <w:t>2</w:t>
+            </w:r>
+            <w:r>
+              <w:rPr>
+                <w:rFonts w:ascii="Arial" w:hAnsi="Arial" w:cs="Arial"/>
+                <w:sz w:val="22"/>
+                <w:szCs w:val="22"/>
+                <w:lang w:val="fr-FR"/>
+              </w:rPr>
+              <w:t>. L'employé a le choix de d'ignorer</w:t>
+            </w:r>
+            <w:r>
+              <w:rPr>
+                <w:rFonts w:ascii="Arial" w:hAnsi="Arial" w:cs="Arial"/>
+                <w:sz w:val="22"/>
+                <w:szCs w:val="22"/>
+                <w:lang w:val="fr-FR"/>
+              </w:rPr>
+              <w:t xml:space="preserve"> ou d’écraser</w:t>
+            </w:r>
+            <w:r>
+              <w:rPr>
+                <w:rFonts w:ascii="Arial" w:hAnsi="Arial" w:cs="Arial"/>
+                <w:sz w:val="22"/>
+                <w:szCs w:val="22"/>
+                <w:lang w:val="fr-FR"/>
+              </w:rPr>
+              <w:t xml:space="preserve"> les doublons</w:t>
+            </w:r>
+            <w:r>
+              <w:rPr>
+                <w:rFonts w:ascii="Arial" w:hAnsi="Arial" w:cs="Arial"/>
+                <w:sz w:val="22"/>
+                <w:szCs w:val="22"/>
+                <w:lang w:val="fr-FR"/>
+              </w:rPr>
+              <w:t xml:space="preserve"> ou bien d’ignorer l’import des données</w:t>
+            </w:r>
+            <w:r>
+              <w:rPr>
+                <w:rFonts w:ascii="Arial" w:hAnsi="Arial" w:cs="Arial"/>
+                <w:sz w:val="22"/>
+                <w:szCs w:val="22"/>
+                <w:lang w:val="fr-FR"/>
+              </w:rPr>
+              <w:t>.</w:t>
+            </w:r>
+          </w:p>
+          <w:p>
+            <w:pPr>
+              <w:spacing w:after="120"/>
+              <w:ind w:left="936"/>
+              <w:rPr>
+                <w:rFonts w:ascii="Arial" w:hAnsi="Arial" w:cs="Arial"/>
+                <w:sz w:val="22"/>
+                <w:szCs w:val="22"/>
+                <w:lang w:val="fr-FR"/>
+              </w:rPr>
+            </w:pPr>
+            <w:r>
+              <w:rPr>
+                <w:rFonts w:ascii="Arial" w:hAnsi="Arial" w:cs="Arial"/>
+                <w:sz w:val="22"/>
+                <w:szCs w:val="22"/>
+                <w:lang w:val="fr-FR"/>
+              </w:rPr>
+              <w:t>6a2</w:t>
+            </w:r>
+            <w:r>
+              <w:rPr>
+                <w:rFonts w:ascii="Arial" w:hAnsi="Arial" w:cs="Arial"/>
+                <w:sz w:val="22"/>
+                <w:szCs w:val="22"/>
+                <w:lang w:val="fr-FR"/>
+              </w:rPr>
+              <w:t>.1 L’employé a décidé d’ignorer/écraser les doublons, la base de données a été modifiée avec succès</w:t>
+            </w:r>
+            <w:r>
+              <w:rPr>
+                <w:rFonts w:ascii="Arial" w:hAnsi="Arial" w:cs="Arial"/>
+                <w:sz w:val="22"/>
+                <w:szCs w:val="22"/>
+                <w:lang w:val="fr-FR"/>
+              </w:rPr>
+              <w:t>.</w:t>
+            </w:r>
+          </w:p>
+          <w:p>
+            <w:pPr>
+              <w:spacing w:after="120"/>
+              <w:ind w:left="936"/>
+              <w:rPr>
+                <w:rFonts w:ascii="Arial" w:hAnsi="Arial" w:cs="Arial"/>
+                <w:sz w:val="22"/>
+                <w:szCs w:val="22"/>
+                <w:lang w:val="fr-FR"/>
+              </w:rPr>
+            </w:pPr>
+            <w:r>
+              <w:rPr>
+                <w:rFonts w:ascii="Arial" w:hAnsi="Arial" w:cs="Arial"/>
+                <w:sz w:val="22"/>
+                <w:szCs w:val="22"/>
+                <w:lang w:val="fr-FR"/>
+              </w:rPr>
+              <w:t>6</w:t>
+            </w:r>
+            <w:r>
+              <w:rPr>
+                <w:rFonts w:ascii="Arial" w:hAnsi="Arial" w:cs="Arial"/>
+                <w:sz w:val="22"/>
+                <w:szCs w:val="22"/>
+                <w:lang w:val="fr-FR"/>
+              </w:rPr>
+              <w:t>a</w:t>
+            </w:r>
+            <w:r>
+              <w:rPr>
+                <w:rFonts w:ascii="Arial" w:hAnsi="Arial" w:cs="Arial"/>
+                <w:sz w:val="22"/>
+                <w:szCs w:val="22"/>
+                <w:lang w:val="fr-FR"/>
+              </w:rPr>
+              <w:t>.</w:t>
+            </w:r>
+            <w:r>
+              <w:rPr>
+                <w:rFonts w:ascii="Arial" w:hAnsi="Arial" w:cs="Arial"/>
+                <w:sz w:val="22"/>
+                <w:szCs w:val="22"/>
+                <w:lang w:val="fr-FR"/>
+              </w:rPr>
+              <w:t>2</w:t>
+            </w:r>
+            <w:r>
+              <w:rPr>
+                <w:rFonts w:ascii="Arial" w:hAnsi="Arial" w:cs="Arial"/>
+                <w:sz w:val="22"/>
+                <w:szCs w:val="22"/>
+                <w:lang w:val="fr-FR"/>
+              </w:rPr>
+              <w:t>.</w:t>
+            </w:r>
+            <w:r>
+              <w:rPr>
+                <w:rFonts w:ascii="Arial" w:hAnsi="Arial" w:cs="Arial"/>
+                <w:sz w:val="22"/>
+                <w:szCs w:val="22"/>
+                <w:lang w:val="fr-FR"/>
+              </w:rPr>
+              <w:t>2</w:t>
+            </w:r>
+            <w:r>
+              <w:rPr>
+                <w:rFonts w:ascii="Arial" w:hAnsi="Arial" w:cs="Arial"/>
+                <w:sz w:val="22"/>
+                <w:szCs w:val="22"/>
+                <w:lang w:val="fr-FR"/>
+              </w:rPr>
+              <w:t xml:space="preserve">. L’employé a </w:t>
+            </w:r>
+            <w:r>
+              <w:rPr>
+                <w:rFonts w:ascii="Arial" w:hAnsi="Arial" w:cs="Arial"/>
+                <w:sz w:val="22"/>
+                <w:szCs w:val="22"/>
+                <w:lang w:val="fr-FR"/>
+              </w:rPr>
+              <w:t>décidé d’annuler</w:t>
+            </w:r>
+            <w:r>
+              <w:rPr>
+                <w:rFonts w:ascii="Arial" w:hAnsi="Arial" w:cs="Arial"/>
+                <w:sz w:val="22"/>
+                <w:szCs w:val="22"/>
+                <w:lang w:val="fr-FR"/>
+              </w:rPr>
+              <w:t xml:space="preserve"> l’import</w:t>
+            </w:r>
+            <w:r>
+              <w:rPr>
+                <w:rFonts w:ascii="Arial" w:hAnsi="Arial" w:cs="Arial"/>
+                <w:sz w:val="22"/>
+                <w:szCs w:val="22"/>
+                <w:lang w:val="fr-FR"/>
+              </w:rPr>
+              <w:t>, la base de données n’a pas été modifiée.</w:t>
+            </w:r>
+          </w:p>
+          <w:p>
+            <w:pPr>
+              <w:spacing w:after="120"/>
+              <w:ind w:left="216"/>
+              <w:rPr>
+                <w:rFonts w:ascii="Arial" w:hAnsi="Arial" w:cs="Arial"/>
+                <w:sz w:val="22"/>
+                <w:szCs w:val="22"/>
+                <w:lang w:val="fr-FR"/>
+              </w:rPr>
+            </w:pPr>
+            <w:r>
+              <w:rPr>
+                <w:rFonts w:ascii="Arial" w:hAnsi="Arial" w:cs="Arial"/>
+                <w:sz w:val="22"/>
+                <w:szCs w:val="22"/>
+                <w:lang w:val="fr-FR"/>
+              </w:rPr>
+              <w:t xml:space="preserve">6b. </w:t>
+            </w:r>
+            <w:r>
+              <w:rPr>
+                <w:rFonts w:ascii="Arial" w:hAnsi="Arial" w:cs="Arial"/>
+                <w:sz w:val="22"/>
+                <w:szCs w:val="22"/>
+                <w:lang w:val="fr-FR"/>
+              </w:rPr>
+              <w:t xml:space="preserve">Aucun numéro de compteur mentionné dans le fichier ne correspond avec le numéro du </w:t>
+            </w:r>
+            <w:r>
+              <w:rPr>
+                <w:rFonts w:ascii="Arial" w:hAnsi="Arial" w:cs="Arial"/>
+                <w:sz w:val="22"/>
+                <w:szCs w:val="22"/>
+                <w:lang w:val="fr-FR"/>
+              </w:rPr>
+              <w:t>compteur sélectionné.</w:t>
+            </w:r>
+          </w:p>
+          <w:p>
+            <w:pPr>
+              <w:spacing w:after="120"/>
+              <w:ind w:left="576"/>
+              <w:rPr>
+                <w:rFonts w:ascii="Arial" w:hAnsi="Arial" w:cs="Arial"/>
+                <w:sz w:val="22"/>
+                <w:szCs w:val="22"/>
+                <w:lang w:val="fr-FR"/>
+              </w:rPr>
+            </w:pPr>
+            <w:r>
+              <w:rPr>
+                <w:rFonts w:ascii="Arial" w:hAnsi="Arial" w:cs="Arial"/>
+                <w:sz w:val="22"/>
+                <w:szCs w:val="22"/>
+                <w:lang w:val="fr-FR"/>
+              </w:rPr>
+              <w:t xml:space="preserve">6b.1 L’explorateur de fichiers se ferme et l’application </w:t>
+            </w:r>
+            <w:r>
+              <w:rPr>
+                <w:rFonts w:ascii="Arial" w:hAnsi="Arial" w:cs="Arial"/>
+                <w:sz w:val="22"/>
+                <w:szCs w:val="22"/>
+                <w:lang w:val="fr-FR"/>
+              </w:rPr>
+              <w:t>notifie l’employé que l’importation a résulté en un échec.</w:t>
             </w:r>
           </w:p>
         </w:tc>
@@ -2123,7 +2476,7 @@
                 <w:szCs w:val="22"/>
                 <w:lang w:val="fr-FR"/>
               </w:rPr>
-              <w:t>Scenario Alternatif 3:</w:t>
+              <w:t>Trigger</w:t>
             </w:r>
           </w:p>
         </w:tc>
@@ -2136,409 +2489,21 @@
           <w:p>
             <w:pPr>
               <w:spacing w:after="120"/>
-              <w:ind w:left="216"/>
-              <w:rPr>
-                <w:rFonts w:ascii="Arial" w:hAnsi="Arial" w:cs="Arial"/>
-                <w:sz w:val="22"/>
-                <w:szCs w:val="22"/>
-                <w:lang w:val="fr-FR"/>
-              </w:rPr>
-            </w:pPr>
-            <w:r>
-              <w:rPr>
-                <w:rFonts w:ascii="Arial" w:hAnsi="Arial" w:cs="Arial"/>
-                <w:sz w:val="22"/>
-                <w:szCs w:val="22"/>
-                <w:lang w:val="fr-FR"/>
-              </w:rPr>
-              <w:t>6</w:t>
-            </w:r>
-            <w:r>
-              <w:rPr>
-                <w:rFonts w:ascii="Arial" w:hAnsi="Arial" w:cs="Arial"/>
-                <w:sz w:val="22"/>
-                <w:szCs w:val="22"/>
-                <w:lang w:val="fr-FR"/>
-              </w:rPr>
-              <w:t>a</w:t>
-            </w:r>
-            <w:r>
-              <w:rPr>
-                <w:rFonts w:ascii="Arial" w:hAnsi="Arial" w:cs="Arial"/>
-                <w:sz w:val="22"/>
-                <w:szCs w:val="22"/>
-                <w:lang w:val="fr-FR"/>
-              </w:rPr>
-              <w:t>.</w:t>
-            </w:r>
-            <w:r>
-              <w:rPr>
-                <w:rFonts w:ascii="Arial" w:hAnsi="Arial" w:cs="Arial"/>
-                <w:sz w:val="22"/>
-                <w:szCs w:val="22"/>
-                <w:lang w:val="fr-FR"/>
-              </w:rPr>
-              <w:t xml:space="preserve"> Lors de l'import des données dans la base de données, des doublons ont été </w:t>
-            </w:r>
-            <w:r>
-              <w:rPr>
-                <w:rFonts w:ascii="Arial" w:hAnsi="Arial" w:cs="Arial"/>
-                <w:sz w:val="22"/>
-                <w:szCs w:val="22"/>
-                <w:lang w:val="fr-FR"/>
-              </w:rPr>
-              <w:t>détectés</w:t>
-            </w:r>
-            <w:r>
-              <w:rPr>
-                <w:rFonts w:ascii="Arial" w:hAnsi="Arial" w:cs="Arial"/>
-                <w:sz w:val="22"/>
-                <w:szCs w:val="22"/>
-                <w:lang w:val="fr-FR"/>
-              </w:rPr>
-              <w:t>.</w:t>
-            </w:r>
-          </w:p>
-          <w:p>
-            <w:pPr>
-              <w:spacing w:after="120"/>
-              <w:ind w:left="576"/>
-              <w:rPr>
-                <w:rFonts w:ascii="Arial" w:hAnsi="Arial" w:cs="Arial"/>
-                <w:sz w:val="22"/>
-                <w:szCs w:val="22"/>
-                <w:lang w:val="fr-FR"/>
-              </w:rPr>
-            </w:pPr>
-            <w:r>
-              <w:rPr>
-                <w:rFonts w:ascii="Arial" w:hAnsi="Arial" w:cs="Arial"/>
-                <w:sz w:val="22"/>
-                <w:szCs w:val="22"/>
-                <w:lang w:val="fr-FR"/>
-              </w:rPr>
-              <w:t>6</w:t>
-            </w:r>
-            <w:r>
-              <w:rPr>
-                <w:rFonts w:ascii="Arial" w:hAnsi="Arial" w:cs="Arial"/>
-                <w:sz w:val="22"/>
-                <w:szCs w:val="22"/>
-                <w:lang w:val="fr-FR"/>
-              </w:rPr>
-              <w:t>a</w:t>
-            </w:r>
-            <w:r>
-              <w:rPr>
-                <w:rFonts w:ascii="Arial" w:hAnsi="Arial" w:cs="Arial"/>
-                <w:sz w:val="22"/>
-                <w:szCs w:val="22"/>
-                <w:lang w:val="fr-FR"/>
-              </w:rPr>
-              <w:t>.1. L'application montre les doublons.</w:t>
-            </w:r>
-          </w:p>
-          <w:p>
-            <w:pPr>
-              <w:spacing w:after="120"/>
-              <w:ind w:left="576"/>
-              <w:rPr>
-                <w:rFonts w:ascii="Arial" w:hAnsi="Arial" w:cs="Arial"/>
-                <w:sz w:val="22"/>
-                <w:szCs w:val="22"/>
-                <w:lang w:val="fr-FR"/>
-              </w:rPr>
-            </w:pPr>
-            <w:r>
-              <w:rPr>
-                <w:rFonts w:ascii="Arial" w:hAnsi="Arial" w:cs="Arial"/>
-                <w:sz w:val="22"/>
-                <w:szCs w:val="22"/>
-                <w:lang w:val="fr-FR"/>
-              </w:rPr>
-              <w:t>6</w:t>
-            </w:r>
-            <w:r>
-              <w:rPr>
-                <w:rFonts w:ascii="Arial" w:hAnsi="Arial" w:cs="Arial"/>
-                <w:sz w:val="22"/>
-                <w:szCs w:val="22"/>
-                <w:lang w:val="fr-FR"/>
-              </w:rPr>
-              <w:t>a</w:t>
-            </w:r>
-            <w:r>
-              <w:rPr>
-                <w:rFonts w:ascii="Arial" w:hAnsi="Arial" w:cs="Arial"/>
-                <w:sz w:val="22"/>
-                <w:szCs w:val="22"/>
-                <w:lang w:val="fr-FR"/>
-              </w:rPr>
-              <w:t>.</w:t>
-            </w:r>
-            <w:r>
-              <w:rPr>
-                <w:rFonts w:ascii="Arial" w:hAnsi="Arial" w:cs="Arial"/>
-                <w:sz w:val="22"/>
-                <w:szCs w:val="22"/>
-                <w:lang w:val="fr-FR"/>
-              </w:rPr>
-              <w:t>2</w:t>
-            </w:r>
-            <w:r>
-              <w:rPr>
-                <w:rFonts w:ascii="Arial" w:hAnsi="Arial" w:cs="Arial"/>
-                <w:sz w:val="22"/>
-                <w:szCs w:val="22"/>
-                <w:lang w:val="fr-FR"/>
-              </w:rPr>
-              <w:t>. L'employé a le choix de d'ignorer</w:t>
-            </w:r>
-            <w:r>
-              <w:rPr>
-                <w:rFonts w:ascii="Arial" w:hAnsi="Arial" w:cs="Arial"/>
-                <w:sz w:val="22"/>
-                <w:szCs w:val="22"/>
-                <w:lang w:val="fr-FR"/>
-              </w:rPr>
-              <w:t xml:space="preserve"> ou d’écraser</w:t>
-            </w:r>
-            <w:r>
-              <w:rPr>
-                <w:rFonts w:ascii="Arial" w:hAnsi="Arial" w:cs="Arial"/>
-                <w:sz w:val="22"/>
-                <w:szCs w:val="22"/>
-                <w:lang w:val="fr-FR"/>
-              </w:rPr>
-              <w:t xml:space="preserve"> les doublons</w:t>
-            </w:r>
-            <w:r>
-              <w:rPr>
-                <w:rFonts w:ascii="Arial" w:hAnsi="Arial" w:cs="Arial"/>
-                <w:sz w:val="22"/>
-                <w:szCs w:val="22"/>
-                <w:lang w:val="fr-FR"/>
-              </w:rPr>
-              <w:t xml:space="preserve"> ou bien d’ignorer l’import des données</w:t>
-            </w:r>
-            <w:r>
-              <w:rPr>
-                <w:rFonts w:ascii="Arial" w:hAnsi="Arial" w:cs="Arial"/>
-                <w:sz w:val="22"/>
-                <w:szCs w:val="22"/>
-                <w:lang w:val="fr-FR"/>
-              </w:rPr>
-              <w:t>.</w:t>
-            </w:r>
-          </w:p>
-          <w:p>
-            <w:pPr>
-              <w:spacing w:after="120"/>
-              <w:ind w:left="936"/>
-              <w:rPr>
-                <w:rFonts w:ascii="Arial" w:hAnsi="Arial" w:cs="Arial"/>
-                <w:sz w:val="22"/>
-                <w:szCs w:val="22"/>
-                <w:lang w:val="fr-FR"/>
-              </w:rPr>
-            </w:pPr>
-            <w:r>
-              <w:rPr>
-                <w:rFonts w:ascii="Arial" w:hAnsi="Arial" w:cs="Arial"/>
-                <w:sz w:val="22"/>
-                <w:szCs w:val="22"/>
-                <w:lang w:val="fr-FR"/>
-              </w:rPr>
-              <w:t>6a2</w:t>
-            </w:r>
-            <w:r>
-              <w:rPr>
-                <w:rFonts w:ascii="Arial" w:hAnsi="Arial" w:cs="Arial"/>
-                <w:sz w:val="22"/>
-                <w:szCs w:val="22"/>
-                <w:lang w:val="fr-FR"/>
-              </w:rPr>
-              <w:t>.1 L’employé a décidé d’ignorer/écraser les doublons, la base de données a été modifiée avec succès</w:t>
-            </w:r>
-            <w:r>
-              <w:rPr>
-                <w:rFonts w:ascii="Arial" w:hAnsi="Arial" w:cs="Arial"/>
-                <w:sz w:val="22"/>
-                <w:szCs w:val="22"/>
-                <w:lang w:val="fr-FR"/>
-              </w:rPr>
-              <w:t>.</w:t>
-            </w:r>
-          </w:p>
-          <w:p>
-            <w:pPr>
-              <w:spacing w:after="120"/>
-              <w:ind w:left="936"/>
-              <w:rPr>
-                <w:rFonts w:ascii="Arial" w:hAnsi="Arial" w:cs="Arial"/>
-                <w:sz w:val="22"/>
-                <w:szCs w:val="22"/>
-                <w:lang w:val="fr-FR"/>
-              </w:rPr>
-            </w:pPr>
-            <w:r>
-              <w:rPr>
-                <w:rFonts w:ascii="Arial" w:hAnsi="Arial" w:cs="Arial"/>
-                <w:sz w:val="22"/>
-                <w:szCs w:val="22"/>
-                <w:lang w:val="fr-FR"/>
-              </w:rPr>
-              <w:t>6</w:t>
-            </w:r>
-            <w:r>
-              <w:rPr>
-                <w:rFonts w:ascii="Arial" w:hAnsi="Arial" w:cs="Arial"/>
-                <w:sz w:val="22"/>
-                <w:szCs w:val="22"/>
-                <w:lang w:val="fr-FR"/>
-              </w:rPr>
-              <w:t>a</w:t>
-            </w:r>
-            <w:r>
-              <w:rPr>
-                <w:rFonts w:ascii="Arial" w:hAnsi="Arial" w:cs="Arial"/>
-                <w:sz w:val="22"/>
-                <w:szCs w:val="22"/>
-                <w:lang w:val="fr-FR"/>
-              </w:rPr>
-              <w:t>.</w:t>
-            </w:r>
-            <w:r>
-              <w:rPr>
-                <w:rFonts w:ascii="Arial" w:hAnsi="Arial" w:cs="Arial"/>
-                <w:sz w:val="22"/>
-                <w:szCs w:val="22"/>
-                <w:lang w:val="fr-FR"/>
-              </w:rPr>
-              <w:t>2</w:t>
-            </w:r>
-            <w:r>
-              <w:rPr>
-                <w:rFonts w:ascii="Arial" w:hAnsi="Arial" w:cs="Arial"/>
-                <w:sz w:val="22"/>
-                <w:szCs w:val="22"/>
-                <w:lang w:val="fr-FR"/>
-              </w:rPr>
-              <w:t>.</w:t>
-            </w:r>
-            <w:r>
-              <w:rPr>
-                <w:rFonts w:ascii="Arial" w:hAnsi="Arial" w:cs="Arial"/>
-                <w:sz w:val="22"/>
-                <w:szCs w:val="22"/>
-                <w:lang w:val="fr-FR"/>
-              </w:rPr>
-              <w:t>2</w:t>
-            </w:r>
-            <w:r>
-              <w:rPr>
-                <w:rFonts w:ascii="Arial" w:hAnsi="Arial" w:cs="Arial"/>
-                <w:sz w:val="22"/>
-                <w:szCs w:val="22"/>
-                <w:lang w:val="fr-FR"/>
-              </w:rPr>
-              <w:t xml:space="preserve">. L’employé a </w:t>
-            </w:r>
-            <w:r>
-              <w:rPr>
-                <w:rFonts w:ascii="Arial" w:hAnsi="Arial" w:cs="Arial"/>
-                <w:sz w:val="22"/>
-                <w:szCs w:val="22"/>
-                <w:lang w:val="fr-FR"/>
-              </w:rPr>
-              <w:t>décidé d’annuler</w:t>
-            </w:r>
-            <w:r>
-              <w:rPr>
-                <w:rFonts w:ascii="Arial" w:hAnsi="Arial" w:cs="Arial"/>
-                <w:sz w:val="22"/>
-                <w:szCs w:val="22"/>
-                <w:lang w:val="fr-FR"/>
-              </w:rPr>
-              <w:t xml:space="preserve"> l’import</w:t>
-            </w:r>
-            <w:r>
-              <w:rPr>
-                <w:rFonts w:ascii="Arial" w:hAnsi="Arial" w:cs="Arial"/>
-                <w:sz w:val="22"/>
-                <w:szCs w:val="22"/>
-                <w:lang w:val="fr-FR"/>
-              </w:rPr>
-              <w:t>, la base de données n’a pas été modifiée.</w:t>
-            </w:r>
-          </w:p>
-          <w:p>
-            <w:pPr>
-              <w:spacing w:after="120"/>
-              <w:ind w:left="216"/>
-              <w:rPr>
-                <w:rFonts w:ascii="Arial" w:hAnsi="Arial" w:cs="Arial"/>
-                <w:sz w:val="22"/>
-                <w:szCs w:val="22"/>
-                <w:lang w:val="fr-FR"/>
-              </w:rPr>
-            </w:pPr>
-            <w:r>
-              <w:rPr>
-                <w:rFonts w:ascii="Arial" w:hAnsi="Arial" w:cs="Arial"/>
-                <w:sz w:val="22"/>
-                <w:szCs w:val="22"/>
-                <w:lang w:val="fr-FR"/>
-              </w:rPr>
-              <w:t xml:space="preserve">6b. </w:t>
-            </w:r>
-            <w:r>
-              <w:rPr>
-                <w:rFonts w:ascii="Arial" w:hAnsi="Arial" w:cs="Arial"/>
-                <w:sz w:val="22"/>
-                <w:szCs w:val="22"/>
-                <w:lang w:val="fr-FR"/>
-              </w:rPr>
-              <w:t xml:space="preserve">Aucun numéro de compteur mentionné dans le fichier ne correspond avec le numéro du </w:t>
-            </w:r>
-            <w:r>
-              <w:rPr>
-                <w:rFonts w:ascii="Arial" w:hAnsi="Arial" w:cs="Arial"/>
-                <w:sz w:val="22"/>
-                <w:szCs w:val="22"/>
-                <w:lang w:val="fr-FR"/>
-              </w:rPr>
-              <w:t>compteur sélectionné.</w:t>
-            </w:r>
-          </w:p>
-          <w:p>
-            <w:pPr>
-              <w:spacing w:after="120"/>
-              <w:ind w:left="576"/>
-              <w:rPr>
-                <w:rFonts w:ascii="Arial" w:hAnsi="Arial" w:cs="Arial"/>
-                <w:sz w:val="22"/>
-                <w:szCs w:val="22"/>
-                <w:lang w:val="fr-FR"/>
-              </w:rPr>
-            </w:pPr>
-            <w:r>
-              <w:rPr>
-                <w:rFonts w:ascii="Arial" w:hAnsi="Arial" w:cs="Arial"/>
-                <w:sz w:val="22"/>
-                <w:szCs w:val="22"/>
-                <w:lang w:val="fr-FR"/>
-              </w:rPr>
-              <w:t xml:space="preserve">6b.1 L’explorateur de fichiers se ferme et l’application </w:t>
-            </w:r>
-            <w:r>
-              <w:rPr>
-                <w:rFonts w:ascii="Arial" w:hAnsi="Arial" w:cs="Arial"/>
-                <w:sz w:val="22"/>
-                <w:szCs w:val="22"/>
-                <w:lang w:val="fr-FR"/>
-              </w:rPr>
-              <w:t>notifie l’employé que l’importation a résulté en un échec.</w:t>
+              <w:rPr>
+                <w:rFonts w:ascii="Arial" w:hAnsi="Arial" w:cs="Arial"/>
+                <w:sz w:val="22"/>
+                <w:szCs w:val="22"/>
+                <w:lang w:val="fr-FR"/>
+              </w:rPr>
+            </w:pPr>
+            <w:r>
+              <w:rPr>
+                <w:rFonts w:ascii="Arial" w:hAnsi="Arial" w:cs="Arial"/>
+                <w:sz w:val="22"/>
+                <w:szCs w:val="22"/>
+                <w:lang w:val="fr-FR"/>
+              </w:rPr>
+              <w:t>Lorsque l’employé appuie sur le bouton « Associer Consommation »</w:t>
             </w:r>
           </w:p>
         </w:tc>
@@ -2552,6 +2517,7 @@
             <w:tcW w:w="1199" w:type="pct"/>
             <w:shd w:val="clear" w:color="auto" w:fill="FFFFFF"/>
             <w:noWrap/>
+            <w:hideMark/>
           </w:tcPr>
           <w:p>
             <w:pPr>
@@ -2571,7 +2537,7 @@
                 <w:szCs w:val="22"/>
                 <w:lang w:val="fr-FR"/>
               </w:rPr>
-              <w:t>Trigger</w:t>
+              <w:t>Frequency of Use:</w:t>
             </w:r>
           </w:p>
         </w:tc>
@@ -2580,25 +2546,44 @@
             <w:tcW w:w="3801" w:type="pct"/>
             <w:shd w:val="clear" w:color="auto" w:fill="FFFFFF"/>
             <w:vAlign w:val="center"/>
-          </w:tcPr>
-          <w:p>
-            <w:pPr>
-              <w:spacing w:after="120"/>
-              <w:rPr>
-                <w:rFonts w:ascii="Arial" w:hAnsi="Arial" w:cs="Arial"/>
-                <w:sz w:val="22"/>
-                <w:szCs w:val="22"/>
-                <w:lang w:val="fr-FR"/>
-              </w:rPr>
-            </w:pPr>
-            <w:r>
-              <w:rPr>
-                <w:rFonts w:ascii="Arial" w:hAnsi="Arial" w:cs="Arial"/>
-                <w:sz w:val="22"/>
-                <w:szCs w:val="22"/>
-                <w:lang w:val="fr-FR"/>
-              </w:rPr>
-              <w:t>Lorsque l’employé appuie sur le bouton « Associer Consommation »</w:t>
+            <w:hideMark/>
+          </w:tcPr>
+          <w:p>
+            <w:pPr>
+              <w:spacing w:after="120"/>
+              <w:rPr>
+                <w:rFonts w:ascii="Arial" w:hAnsi="Arial" w:cs="Arial"/>
+                <w:sz w:val="22"/>
+                <w:szCs w:val="22"/>
+                <w:lang w:val="fr-FR"/>
+              </w:rPr>
+            </w:pPr>
+            <w:r>
+              <w:rPr>
+                <w:rFonts w:ascii="Arial" w:hAnsi="Arial" w:cs="Arial"/>
+                <w:sz w:val="22"/>
+                <w:szCs w:val="22"/>
+                <w:lang w:val="fr-FR"/>
+              </w:rPr>
+              <w:t xml:space="preserve">Peu </w:t>
+            </w:r>
+            <w:r>
+              <w:rPr>
+                <w:rFonts w:ascii="Arial" w:hAnsi="Arial" w:cs="Arial"/>
+                <w:sz w:val="22"/>
+                <w:szCs w:val="22"/>
+                <w:lang w:val="fr-FR"/>
+              </w:rPr>
+              <w:t>fréquent</w:t>
+            </w:r>
+            <w:r>
+              <w:rPr>
+                <w:rFonts w:ascii="Arial" w:hAnsi="Arial" w:cs="Arial"/>
+                <w:sz w:val="22"/>
+                <w:szCs w:val="22"/>
+                <w:lang w:val="fr-FR"/>
+              </w:rPr>
+              <w:t>.</w:t>
             </w:r>
           </w:p>
         </w:tc>
@@ -2612,86 +2597,6 @@
             <w:tcW w:w="1199" w:type="pct"/>
             <w:shd w:val="clear" w:color="auto" w:fill="FFFFFF"/>
             <w:noWrap/>
-            <w:hideMark/>
-          </w:tcPr>
-          <w:p>
-            <w:pPr>
-              <w:spacing w:after="120"/>
-              <w:jc w:val="right"/>
-              <w:rPr>
-                <w:rFonts w:ascii="Arial" w:hAnsi="Arial" w:cs="Arial"/>
-                <w:sz w:val="22"/>
-                <w:szCs w:val="22"/>
-                <w:lang w:val="fr-FR"/>
-              </w:rPr>
-            </w:pPr>
-            <w:r>
-              <w:rPr>
-                <w:rFonts w:ascii="Arial" w:hAnsi="Arial" w:cs="Arial"/>
-                <w:sz w:val="22"/>
-                <w:szCs w:val="22"/>
-                <w:lang w:val="fr-FR"/>
-              </w:rPr>
-              <w:t>Frequency of Use:</w:t>
-            </w:r>
-          </w:p>
-        </w:tc>
-        <w:tc>
-          <w:tcPr>
-            <w:tcW w:w="3801" w:type="pct"/>
-            <w:shd w:val="clear" w:color="auto" w:fill="FFFFFF"/>
-            <w:vAlign w:val="center"/>
-            <w:hideMark/>
-          </w:tcPr>
-          <w:p>
-            <w:pPr>
-              <w:spacing w:after="120"/>
-              <w:rPr>
-                <w:rFonts w:ascii="Arial" w:hAnsi="Arial" w:cs="Arial"/>
-                <w:sz w:val="22"/>
-                <w:szCs w:val="22"/>
-                <w:lang w:val="fr-FR"/>
-              </w:rPr>
-            </w:pPr>
-            <w:r>
-              <w:rPr>
-                <w:rFonts w:ascii="Arial" w:hAnsi="Arial" w:cs="Arial"/>
-                <w:sz w:val="22"/>
-                <w:szCs w:val="22"/>
-                <w:lang w:val="fr-FR"/>
-              </w:rPr>
-              <w:t xml:space="preserve">Peu </w:t>
-            </w:r>
-            <w:r>
-              <w:rPr>
-                <w:rFonts w:ascii="Arial" w:hAnsi="Arial" w:cs="Arial"/>
-                <w:sz w:val="22"/>
-                <w:szCs w:val="22"/>
-                <w:lang w:val="fr-FR"/>
-              </w:rPr>
-              <w:t>fréquent</w:t>
-            </w:r>
-            <w:r>
-              <w:rPr>
-                <w:rFonts w:ascii="Arial" w:hAnsi="Arial" w:cs="Arial"/>
-                <w:sz w:val="22"/>
-                <w:szCs w:val="22"/>
-                <w:lang w:val="fr-FR"/>
-              </w:rPr>
-              <w:t>.</w:t>
-            </w:r>
-          </w:p>
-        </w:tc>
-      </w:tr>
-      <w:tr>
-        <w:trPr>
-          <w:tblCellSpacing w:w="0" w:type="dxa"/>
-        </w:trPr>
-        <w:tc>
-          <w:tcPr>
-            <w:tcW w:w="1199" w:type="pct"/>
-            <w:shd w:val="clear" w:color="auto" w:fill="FFFFFF"/>
-            <w:noWrap/>
           </w:tcPr>
           <w:p>
             <w:pPr>
@@ -2750,7 +2655,31 @@
                 <w:szCs w:val="22"/>
                 <w:lang w:val="fr-FR"/>
               </w:rPr>
-              <w:t>On peut associer des données à plusieurs compteur lors d’un seul import</w:t>
+              <w:t>On peut associer des données à plusieurs compteur</w:t>
+            </w:r>
+            <w:r>
+              <w:rPr>
+                <w:rFonts w:ascii="Arial" w:hAnsi="Arial" w:cs="Arial"/>
+                <w:b/>
+                <w:bCs/>
+                <w:color w:val="7030A0"/>
+                <w:sz w:val="22"/>
+                <w:szCs w:val="22"/>
+                <w:lang w:val="fr-FR"/>
+              </w:rPr>
+              <w:t>s</w:t>
+            </w:r>
+            <w:r>
+              <w:rPr>
+                <w:rFonts w:ascii="Arial" w:hAnsi="Arial" w:cs="Arial"/>
+                <w:b/>
+                <w:bCs/>
+                <w:color w:val="7030A0"/>
+                <w:sz w:val="22"/>
+                <w:szCs w:val="22"/>
+                <w:lang w:val="fr-FR"/>
+              </w:rPr>
+              <w:t xml:space="preserve"> lors d’un seul import</w:t>
             </w:r>
           </w:p>
         </w:tc>
@@ -3089,7 +3018,6 @@
                 <w:szCs w:val="22"/>
                 <w:lang w:val="fr-FR"/>
               </w:rPr>
-              <w:lastRenderedPageBreak/>
               <w:t>Préconditions:</w:t>
             </w:r>
           </w:p>
@@ -4610,7 +4538,6 @@
                 <w:szCs w:val="22"/>
                 <w:lang w:val="fr-FR"/>
               </w:rPr>
-              <w:lastRenderedPageBreak/>
               <w:t>Description:</w:t>
             </w:r>
           </w:p>
@@ -6325,7 +6252,6 @@
                 <w:szCs w:val="22"/>
                 <w:lang w:val="fr-FR"/>
               </w:rPr>
-              <w:lastRenderedPageBreak/>
               <w:t>Scenario</w:t>
             </w:r>
             <w:r>
@@ -7992,7 +7918,6 @@
                 <w:szCs w:val="22"/>
                 <w:lang w:val="fr-FR"/>
               </w:rPr>
-              <w:lastRenderedPageBreak/>
               <w:t>Description:</w:t>
             </w:r>
           </w:p>
@@ -9632,7 +9557,6 @@
                 <w:szCs w:val="22"/>
                 <w:lang w:val="fr-FR"/>
               </w:rPr>
-              <w:lastRenderedPageBreak/>
               <w:t>Titre</w:t>
             </w:r>
             <w:r>
@@ -11266,7 +11190,6 @@
                 <w:szCs w:val="22"/>
                 <w:lang w:val="fr-FR"/>
               </w:rPr>
-              <w:lastRenderedPageBreak/>
               <w:t>Description:</w:t>
             </w:r>
           </w:p>
@@ -13028,7 +12951,6 @@
                 <w:szCs w:val="22"/>
                 <w:lang w:val="fr-FR"/>
               </w:rPr>
-              <w:lastRenderedPageBreak/>
               <w:t>Titre</w:t>
             </w:r>
             <w:r>
@@ -16266,7 +16188,6 @@
                 <w:szCs w:val="22"/>
                 <w:lang w:val="fr-FR"/>
               </w:rPr>
-              <w:lastRenderedPageBreak/>
               <w:t>Trigger</w:t>
             </w:r>
             <w:r>
@@ -17890,7 +17811,6 @@
                 <w:szCs w:val="22"/>
                 <w:lang w:val="fr-FR"/>
               </w:rPr>
-              <w:lastRenderedPageBreak/>
               <w:t>Préconditions:</w:t>
             </w:r>
           </w:p>
@@ -19559,7 +19479,6 @@
                 <w:szCs w:val="22"/>
                 <w:lang w:val="fr-FR"/>
               </w:rPr>
-              <w:lastRenderedPageBreak/>
               <w:t>Préconditions:</w:t>
             </w:r>
           </w:p>
@@ -21359,7 +21278,6 @@
                 <w:szCs w:val="22"/>
                 <w:lang w:val="fr-FR"/>
               </w:rPr>
-              <w:lastRenderedPageBreak/>
               <w:t>Préconditions:</w:t>
             </w:r>
           </w:p>
@@ -26415,6 +26333,7 @@
   <w:style w:type="character" w:default="1" w:styleId="Policepardfaut">
     <w:name w:val="Default Paragraph Font"/>
     <w:uiPriority w:val="1"/>
+    <w:semiHidden/>
     <w:unhideWhenUsed/>
   </w:style>
   <w:style w:type="table" w:default="1" w:styleId="TableauNormal">
@@ -26824,7 +26743,6 @@
 <ds:datastoreItem xmlns:ds="http://schemas.openxmlformats.org/officeDocument/2006/customXml" ds:itemID="{B45B2404-A875-4FD5-8C4B-FD97606881A4}">
   <ds:schemaRefs>
     <ds:schemaRef ds:uri="http://schemas.openxmlformats.org/officeDocument/2006/bibliography"/>
-    <ds:schemaRef ds:uri="http://www.w3.org/2000/xmlns/"/>
   </ds:schemaRefs>
 </ds:datastoreItem>
 </file>
</xml_diff>

<commit_message>
Empty SeqDia deleted + UC_Desc Updated
</commit_message>
<xml_diff>
--- a/Partie Commune/Use Case Diagrams/UC_Supplier&Shared.docx
+++ b/Partie Commune/Use Case Diagrams/UC_Supplier&Shared.docx
@@ -153,19 +153,8 @@
                 <w:szCs w:val="22"/>
                 <w:lang w:val="fr-FR"/>
               </w:rPr>
-              <w:t xml:space="preserve">Link </w:t>
-            </w:r>
-            <w:proofErr w:type="spellStart"/>
-            <w:r>
-              <w:rPr>
-                <w:rFonts w:ascii="Arial" w:hAnsi="Arial" w:cs="Arial"/>
-                <w:sz w:val="22"/>
-                <w:szCs w:val="22"/>
-                <w:lang w:val="fr-FR"/>
-              </w:rPr>
-              <w:t>Consumption</w:t>
-            </w:r>
-            <w:proofErr w:type="spellEnd"/>
+              <w:t>Link Consumption</w:t>
+            </w:r>
           </w:p>
         </w:tc>
       </w:tr>
@@ -597,127 +586,16 @@
                 <w:szCs w:val="22"/>
                 <w:lang w:val="fr-FR"/>
               </w:rPr>
-              <w:t>L</w:t>
-            </w:r>
-            <w:r>
-              <w:rPr>
-                <w:rFonts w:ascii="Arial" w:hAnsi="Arial" w:cs="Arial"/>
-                <w:sz w:val="22"/>
-                <w:szCs w:val="22"/>
-                <w:lang w:val="fr-FR"/>
-              </w:rPr>
-              <w:t xml:space="preserve">’application </w:t>
-            </w:r>
-            <w:r>
-              <w:rPr>
-                <w:rFonts w:ascii="Arial" w:hAnsi="Arial" w:cs="Arial"/>
-                <w:sz w:val="22"/>
-                <w:szCs w:val="22"/>
-                <w:lang w:val="fr-FR"/>
-              </w:rPr>
-              <w:t>affiche la liste des compteurs auxquels le fournisseur est associé.</w:t>
-            </w:r>
-          </w:p>
-          <w:p>
-            <w:pPr>
-              <w:numPr>
-                <w:ilvl w:val="0"/>
-                <w:numId w:val="14"/>
-              </w:numPr>
-              <w:spacing w:after="120"/>
-              <w:ind w:left="600"/>
-              <w:rPr>
-                <w:rFonts w:ascii="Arial" w:hAnsi="Arial" w:cs="Arial"/>
-                <w:sz w:val="22"/>
-                <w:szCs w:val="22"/>
-                <w:lang w:val="fr-FR"/>
-              </w:rPr>
-            </w:pPr>
-            <w:r>
-              <w:rPr>
-                <w:rFonts w:ascii="Arial" w:hAnsi="Arial" w:cs="Arial"/>
-                <w:sz w:val="22"/>
-                <w:szCs w:val="22"/>
-                <w:lang w:val="fr-FR"/>
-              </w:rPr>
-              <w:t>L'employé choisit le compteur pour lequel il souhaite associer une consommation.</w:t>
-            </w:r>
-          </w:p>
-          <w:p>
-            <w:pPr>
-              <w:numPr>
-                <w:ilvl w:val="0"/>
-                <w:numId w:val="14"/>
-              </w:numPr>
-              <w:spacing w:after="120"/>
-              <w:ind w:left="600"/>
-              <w:rPr>
-                <w:rFonts w:ascii="Arial" w:hAnsi="Arial" w:cs="Arial"/>
-                <w:sz w:val="22"/>
-                <w:szCs w:val="22"/>
-                <w:lang w:val="fr-FR"/>
-              </w:rPr>
-            </w:pPr>
-            <w:r>
-              <w:rPr>
-                <w:rFonts w:ascii="Arial" w:hAnsi="Arial" w:cs="Arial"/>
-                <w:sz w:val="22"/>
-                <w:szCs w:val="22"/>
-                <w:lang w:val="fr-FR"/>
-              </w:rPr>
-              <w:t>L</w:t>
-            </w:r>
-            <w:r>
-              <w:rPr>
-                <w:rFonts w:ascii="Arial" w:hAnsi="Arial" w:cs="Arial"/>
-                <w:sz w:val="22"/>
-                <w:szCs w:val="22"/>
-                <w:lang w:val="fr-FR"/>
-              </w:rPr>
-              <w:t>’application</w:t>
-            </w:r>
-            <w:r>
-              <w:rPr>
-                <w:rFonts w:ascii="Arial" w:hAnsi="Arial" w:cs="Arial"/>
-                <w:sz w:val="22"/>
-                <w:szCs w:val="22"/>
-                <w:lang w:val="fr-FR"/>
-              </w:rPr>
-              <w:t xml:space="preserve"> affiche les relevés du compteur souhaité.</w:t>
-            </w:r>
-          </w:p>
-          <w:p>
-            <w:pPr>
-              <w:numPr>
-                <w:ilvl w:val="0"/>
-                <w:numId w:val="14"/>
-              </w:numPr>
-              <w:spacing w:after="120"/>
-              <w:ind w:left="600"/>
-              <w:rPr>
-                <w:rFonts w:ascii="Arial" w:hAnsi="Arial" w:cs="Arial"/>
-                <w:sz w:val="22"/>
-                <w:szCs w:val="22"/>
-                <w:lang w:val="fr-FR"/>
-              </w:rPr>
-            </w:pPr>
-            <w:r>
-              <w:rPr>
-                <w:rFonts w:ascii="Arial" w:hAnsi="Arial" w:cs="Arial"/>
-                <w:sz w:val="22"/>
-                <w:szCs w:val="22"/>
-                <w:lang w:val="fr-FR"/>
-              </w:rPr>
-              <w:t>L'employé clique sur le bouton "Import</w:t>
-            </w:r>
-            <w:r>
-              <w:rPr>
-                <w:rFonts w:ascii="Arial" w:hAnsi="Arial" w:cs="Arial"/>
-                <w:sz w:val="22"/>
-                <w:szCs w:val="22"/>
-                <w:lang w:val="fr-FR"/>
-              </w:rPr>
-              <w:t>er</w:t>
+              <w:t>L'employé clique sur le bouton "</w:t>
+            </w:r>
+            <w:r>
+              <w:rPr>
+                <w:rFonts w:ascii="Arial" w:hAnsi="Arial" w:cs="Arial"/>
+                <w:sz w:val="22"/>
+                <w:szCs w:val="22"/>
+                <w:lang w:val="fr-FR"/>
+              </w:rPr>
+              <w:t>Ajouter Données</w:t>
             </w:r>
             <w:r>
               <w:rPr>
@@ -853,7 +731,6 @@
             <w:tcW w:w="1199" w:type="pct"/>
             <w:shd w:val="clear" w:color="auto" w:fill="FFFFFF"/>
             <w:noWrap/>
-            <w:hideMark/>
           </w:tcPr>
           <w:p>
             <w:pPr>
@@ -873,25 +750,7 @@
                 <w:szCs w:val="22"/>
                 <w:lang w:val="fr-FR"/>
               </w:rPr>
-              <w:t>Scenario</w:t>
-            </w:r>
-            <w:r>
-              <w:rPr>
-                <w:rFonts w:ascii="Arial" w:hAnsi="Arial" w:cs="Arial"/>
-                <w:sz w:val="22"/>
-                <w:szCs w:val="22"/>
-                <w:lang w:val="fr-FR"/>
-              </w:rPr>
-              <w:t xml:space="preserve"> Alternatif 1</w:t>
-            </w:r>
-            <w:r>
-              <w:rPr>
-                <w:rFonts w:ascii="Arial" w:hAnsi="Arial" w:cs="Arial"/>
-                <w:sz w:val="22"/>
-                <w:szCs w:val="22"/>
-                <w:lang w:val="fr-FR"/>
-              </w:rPr>
-              <w:t>:</w:t>
+              <w:t>Scenario Alternatif 2:</w:t>
             </w:r>
           </w:p>
         </w:tc>
@@ -900,12 +759,11 @@
             <w:tcW w:w="3801" w:type="pct"/>
             <w:shd w:val="clear" w:color="auto" w:fill="FFFFFF"/>
             <w:vAlign w:val="center"/>
-            <w:hideMark/>
-          </w:tcPr>
-          <w:p>
-            <w:pPr>
-              <w:spacing w:after="120"/>
-              <w:ind w:left="240"/>
+          </w:tcPr>
+          <w:p>
+            <w:pPr>
+              <w:spacing w:after="120"/>
+              <w:ind w:left="216"/>
               <w:rPr>
                 <w:rFonts w:ascii="Arial" w:hAnsi="Arial" w:cs="Arial"/>
                 <w:sz w:val="22"/>
@@ -929,16 +787,7 @@
                 <w:szCs w:val="22"/>
                 <w:lang w:val="fr-FR"/>
               </w:rPr>
-              <w:t>a.</w:t>
-            </w:r>
-            <w:r>
-              <w:rPr>
-                <w:rFonts w:ascii="Arial" w:hAnsi="Arial" w:cs="Arial"/>
-                <w:sz w:val="22"/>
-                <w:szCs w:val="22"/>
-                <w:lang w:val="fr-FR"/>
-              </w:rPr>
-              <w:t xml:space="preserve"> La liste des compteurs est vide</w:t>
+              <w:t>a</w:t>
             </w:r>
             <w:r>
               <w:rPr>
@@ -949,6 +798,51 @@
               </w:rPr>
               <w:t>.</w:t>
             </w:r>
+            <w:r>
+              <w:rPr>
+                <w:rFonts w:ascii="Arial" w:hAnsi="Arial" w:cs="Arial"/>
+                <w:sz w:val="22"/>
+                <w:szCs w:val="22"/>
+                <w:lang w:val="fr-FR"/>
+              </w:rPr>
+              <w:t xml:space="preserve">→ </w:t>
+            </w:r>
+            <w:r>
+              <w:rPr>
+                <w:rFonts w:ascii="Arial" w:hAnsi="Arial" w:cs="Arial"/>
+                <w:sz w:val="22"/>
+                <w:szCs w:val="22"/>
+                <w:lang w:val="fr-FR"/>
+              </w:rPr>
+              <w:t>1</w:t>
+            </w:r>
+            <w:r>
+              <w:rPr>
+                <w:rFonts w:ascii="Arial" w:hAnsi="Arial" w:cs="Arial"/>
+                <w:sz w:val="22"/>
+                <w:szCs w:val="22"/>
+                <w:lang w:val="fr-FR"/>
+              </w:rPr>
+              <w:t xml:space="preserve"> Le fichier choisi ne correspond pas au type accepté (json ou </w:t>
+            </w:r>
+            <w:r>
+              <w:rPr>
+                <w:rFonts w:ascii="Arial" w:hAnsi="Arial" w:cs="Arial"/>
+                <w:sz w:val="22"/>
+                <w:szCs w:val="22"/>
+                <w:lang w:val="fr-FR"/>
+              </w:rPr>
+              <w:t>csv</w:t>
+            </w:r>
+            <w:r>
+              <w:rPr>
+                <w:rFonts w:ascii="Arial" w:hAnsi="Arial" w:cs="Arial"/>
+                <w:sz w:val="22"/>
+                <w:szCs w:val="22"/>
+                <w:lang w:val="fr-FR"/>
+              </w:rPr>
+              <w:t>).</w:t>
+            </w:r>
           </w:p>
           <w:p>
             <w:pPr>
@@ -977,16 +871,16 @@
                 <w:szCs w:val="22"/>
                 <w:lang w:val="fr-FR"/>
               </w:rPr>
-              <w:t>a.</w:t>
-            </w:r>
-            <w:r>
-              <w:rPr>
-                <w:rFonts w:ascii="Arial" w:hAnsi="Arial" w:cs="Arial"/>
-                <w:sz w:val="22"/>
-                <w:szCs w:val="22"/>
-                <w:lang w:val="fr-FR"/>
-              </w:rPr>
-              <w:t>1. L'employé ne peut donc pas choisir à quel compteur il souhaite associer une consommation.</w:t>
+              <w:t>a</w:t>
+            </w:r>
+            <w:r>
+              <w:rPr>
+                <w:rFonts w:ascii="Arial" w:hAnsi="Arial" w:cs="Arial"/>
+                <w:sz w:val="22"/>
+                <w:szCs w:val="22"/>
+                <w:lang w:val="fr-FR"/>
+              </w:rPr>
+              <w:t>.1. L'explorateur de fichiers se ferme et affiche un message d'alerte.</w:t>
             </w:r>
           </w:p>
         </w:tc>
@@ -1019,7 +913,7 @@
                 <w:szCs w:val="22"/>
                 <w:lang w:val="fr-FR"/>
               </w:rPr>
-              <w:t>Scenario Alternatif 2:</w:t>
+              <w:t>Scenario Alternatif 3:</w:t>
             </w:r>
           </w:p>
         </w:tc>
@@ -1047,7 +941,7 @@
                 <w:szCs w:val="22"/>
                 <w:lang w:val="fr-FR"/>
               </w:rPr>
-              <w:t>5</w:t>
+              <w:t>3</w:t>
             </w:r>
             <w:r>
               <w:rPr>
@@ -1074,57 +968,46 @@
                 <w:szCs w:val="22"/>
                 <w:lang w:val="fr-FR"/>
               </w:rPr>
-              <w:t>→ 3</w:t>
-            </w:r>
-            <w:r>
-              <w:rPr>
-                <w:rFonts w:ascii="Arial" w:hAnsi="Arial" w:cs="Arial"/>
-                <w:sz w:val="22"/>
-                <w:szCs w:val="22"/>
-                <w:lang w:val="fr-FR"/>
-              </w:rPr>
-              <w:t xml:space="preserve"> Le fichier choisi ne correspond pas au type accepté (</w:t>
-            </w:r>
-            <w:proofErr w:type="spellStart"/>
-            <w:r>
-              <w:rPr>
-                <w:rFonts w:ascii="Arial" w:hAnsi="Arial" w:cs="Arial"/>
-                <w:sz w:val="22"/>
-                <w:szCs w:val="22"/>
-                <w:lang w:val="fr-FR"/>
-              </w:rPr>
-              <w:t>json</w:t>
-            </w:r>
-            <w:proofErr w:type="spellEnd"/>
-            <w:r>
-              <w:rPr>
-                <w:rFonts w:ascii="Arial" w:hAnsi="Arial" w:cs="Arial"/>
-                <w:sz w:val="22"/>
-                <w:szCs w:val="22"/>
-                <w:lang w:val="fr-FR"/>
-              </w:rPr>
-              <w:t xml:space="preserve"> ou xml).</w:t>
-            </w:r>
-          </w:p>
-          <w:p>
-            <w:pPr>
-              <w:spacing w:after="120"/>
-              <w:ind w:left="600"/>
-              <w:rPr>
-                <w:rFonts w:ascii="Arial" w:hAnsi="Arial" w:cs="Arial"/>
-                <w:sz w:val="22"/>
-                <w:szCs w:val="22"/>
-                <w:lang w:val="fr-FR"/>
-              </w:rPr>
-            </w:pPr>
-            <w:r>
-              <w:rPr>
-                <w:rFonts w:ascii="Arial" w:hAnsi="Arial" w:cs="Arial"/>
-                <w:sz w:val="22"/>
-                <w:szCs w:val="22"/>
-                <w:lang w:val="fr-FR"/>
-              </w:rPr>
-              <w:t>5</w:t>
+              <w:t xml:space="preserve"> Lors de l'import des données dans la base de données, des doublons ont été </w:t>
+            </w:r>
+            <w:r>
+              <w:rPr>
+                <w:rFonts w:ascii="Arial" w:hAnsi="Arial" w:cs="Arial"/>
+                <w:sz w:val="22"/>
+                <w:szCs w:val="22"/>
+                <w:lang w:val="fr-FR"/>
+              </w:rPr>
+              <w:t>détectés</w:t>
+            </w:r>
+            <w:r>
+              <w:rPr>
+                <w:rFonts w:ascii="Arial" w:hAnsi="Arial" w:cs="Arial"/>
+                <w:sz w:val="22"/>
+                <w:szCs w:val="22"/>
+                <w:lang w:val="fr-FR"/>
+              </w:rPr>
+              <w:t>.</w:t>
+            </w:r>
+          </w:p>
+          <w:p>
+            <w:pPr>
+              <w:spacing w:after="120"/>
+              <w:ind w:left="576"/>
+              <w:rPr>
+                <w:rFonts w:ascii="Arial" w:hAnsi="Arial" w:cs="Arial"/>
+                <w:sz w:val="22"/>
+                <w:szCs w:val="22"/>
+                <w:lang w:val="fr-FR"/>
+              </w:rPr>
+            </w:pPr>
+            <w:r>
+              <w:rPr>
+                <w:rFonts w:ascii="Arial" w:hAnsi="Arial" w:cs="Arial"/>
+                <w:sz w:val="22"/>
+                <w:szCs w:val="22"/>
+                <w:lang w:val="fr-FR"/>
+              </w:rPr>
+              <w:t>3</w:t>
             </w:r>
             <w:r>
               <w:rPr>
@@ -1142,7 +1025,337 @@
                 <w:szCs w:val="22"/>
                 <w:lang w:val="fr-FR"/>
               </w:rPr>
-              <w:t>.1. L'explorateur de fichiers se ferme et affiche un message d'alerte.</w:t>
+              <w:t>.1. L'application montre les doublons.</w:t>
+            </w:r>
+          </w:p>
+          <w:p>
+            <w:pPr>
+              <w:spacing w:after="120"/>
+              <w:ind w:left="576"/>
+              <w:rPr>
+                <w:rFonts w:ascii="Arial" w:hAnsi="Arial" w:cs="Arial"/>
+                <w:sz w:val="22"/>
+                <w:szCs w:val="22"/>
+                <w:lang w:val="fr-FR"/>
+              </w:rPr>
+            </w:pPr>
+            <w:r>
+              <w:rPr>
+                <w:rFonts w:ascii="Arial" w:hAnsi="Arial" w:cs="Arial"/>
+                <w:sz w:val="22"/>
+                <w:szCs w:val="22"/>
+                <w:lang w:val="fr-FR"/>
+              </w:rPr>
+              <w:t>3</w:t>
+            </w:r>
+            <w:r>
+              <w:rPr>
+                <w:rFonts w:ascii="Arial" w:hAnsi="Arial" w:cs="Arial"/>
+                <w:sz w:val="22"/>
+                <w:szCs w:val="22"/>
+                <w:lang w:val="fr-FR"/>
+              </w:rPr>
+              <w:t>a</w:t>
+            </w:r>
+            <w:r>
+              <w:rPr>
+                <w:rFonts w:ascii="Arial" w:hAnsi="Arial" w:cs="Arial"/>
+                <w:sz w:val="22"/>
+                <w:szCs w:val="22"/>
+                <w:lang w:val="fr-FR"/>
+              </w:rPr>
+              <w:t>.</w:t>
+            </w:r>
+            <w:r>
+              <w:rPr>
+                <w:rFonts w:ascii="Arial" w:hAnsi="Arial" w:cs="Arial"/>
+                <w:sz w:val="22"/>
+                <w:szCs w:val="22"/>
+                <w:lang w:val="fr-FR"/>
+              </w:rPr>
+              <w:t>2</w:t>
+            </w:r>
+            <w:r>
+              <w:rPr>
+                <w:rFonts w:ascii="Arial" w:hAnsi="Arial" w:cs="Arial"/>
+                <w:sz w:val="22"/>
+                <w:szCs w:val="22"/>
+                <w:lang w:val="fr-FR"/>
+              </w:rPr>
+              <w:t>. L'employé a le choix de d'ignorer</w:t>
+            </w:r>
+            <w:r>
+              <w:rPr>
+                <w:rFonts w:ascii="Arial" w:hAnsi="Arial" w:cs="Arial"/>
+                <w:sz w:val="22"/>
+                <w:szCs w:val="22"/>
+                <w:lang w:val="fr-FR"/>
+              </w:rPr>
+              <w:t xml:space="preserve"> ou d’écraser</w:t>
+            </w:r>
+            <w:r>
+              <w:rPr>
+                <w:rFonts w:ascii="Arial" w:hAnsi="Arial" w:cs="Arial"/>
+                <w:sz w:val="22"/>
+                <w:szCs w:val="22"/>
+                <w:lang w:val="fr-FR"/>
+              </w:rPr>
+              <w:t xml:space="preserve"> les doublons</w:t>
+            </w:r>
+            <w:r>
+              <w:rPr>
+                <w:rFonts w:ascii="Arial" w:hAnsi="Arial" w:cs="Arial"/>
+                <w:sz w:val="22"/>
+                <w:szCs w:val="22"/>
+                <w:lang w:val="fr-FR"/>
+              </w:rPr>
+              <w:t xml:space="preserve"> ou bien d’ignorer l’import des données</w:t>
+            </w:r>
+            <w:r>
+              <w:rPr>
+                <w:rFonts w:ascii="Arial" w:hAnsi="Arial" w:cs="Arial"/>
+                <w:sz w:val="22"/>
+                <w:szCs w:val="22"/>
+                <w:lang w:val="fr-FR"/>
+              </w:rPr>
+              <w:t>.</w:t>
+            </w:r>
+          </w:p>
+          <w:p>
+            <w:pPr>
+              <w:spacing w:after="120"/>
+              <w:ind w:left="936"/>
+              <w:rPr>
+                <w:rFonts w:ascii="Arial" w:hAnsi="Arial" w:cs="Arial"/>
+                <w:sz w:val="22"/>
+                <w:szCs w:val="22"/>
+                <w:lang w:val="fr-FR"/>
+              </w:rPr>
+            </w:pPr>
+            <w:r>
+              <w:rPr>
+                <w:rFonts w:ascii="Arial" w:hAnsi="Arial" w:cs="Arial"/>
+                <w:sz w:val="22"/>
+                <w:szCs w:val="22"/>
+                <w:lang w:val="fr-FR"/>
+              </w:rPr>
+              <w:t>3</w:t>
+            </w:r>
+            <w:r>
+              <w:rPr>
+                <w:rFonts w:ascii="Arial" w:hAnsi="Arial" w:cs="Arial"/>
+                <w:sz w:val="22"/>
+                <w:szCs w:val="22"/>
+                <w:lang w:val="fr-FR"/>
+              </w:rPr>
+              <w:t>a2</w:t>
+            </w:r>
+            <w:r>
+              <w:rPr>
+                <w:rFonts w:ascii="Arial" w:hAnsi="Arial" w:cs="Arial"/>
+                <w:sz w:val="22"/>
+                <w:szCs w:val="22"/>
+                <w:lang w:val="fr-FR"/>
+              </w:rPr>
+              <w:t>.1 L’employé a décidé d’ignorer/écraser les doublons, la base de données a été modifiée avec succès</w:t>
+            </w:r>
+            <w:r>
+              <w:rPr>
+                <w:rFonts w:ascii="Arial" w:hAnsi="Arial" w:cs="Arial"/>
+                <w:sz w:val="22"/>
+                <w:szCs w:val="22"/>
+                <w:lang w:val="fr-FR"/>
+              </w:rPr>
+              <w:t>.</w:t>
+            </w:r>
+          </w:p>
+          <w:p>
+            <w:pPr>
+              <w:spacing w:after="120"/>
+              <w:ind w:left="936"/>
+              <w:rPr>
+                <w:rFonts w:ascii="Arial" w:hAnsi="Arial" w:cs="Arial"/>
+                <w:sz w:val="22"/>
+                <w:szCs w:val="22"/>
+                <w:lang w:val="fr-FR"/>
+              </w:rPr>
+            </w:pPr>
+            <w:r>
+              <w:rPr>
+                <w:rFonts w:ascii="Arial" w:hAnsi="Arial" w:cs="Arial"/>
+                <w:sz w:val="22"/>
+                <w:szCs w:val="22"/>
+                <w:lang w:val="fr-FR"/>
+              </w:rPr>
+              <w:t>3</w:t>
+            </w:r>
+            <w:r>
+              <w:rPr>
+                <w:rFonts w:ascii="Arial" w:hAnsi="Arial" w:cs="Arial"/>
+                <w:sz w:val="22"/>
+                <w:szCs w:val="22"/>
+                <w:lang w:val="fr-FR"/>
+              </w:rPr>
+              <w:t>a</w:t>
+            </w:r>
+            <w:r>
+              <w:rPr>
+                <w:rFonts w:ascii="Arial" w:hAnsi="Arial" w:cs="Arial"/>
+                <w:sz w:val="22"/>
+                <w:szCs w:val="22"/>
+                <w:lang w:val="fr-FR"/>
+              </w:rPr>
+              <w:t>.</w:t>
+            </w:r>
+            <w:r>
+              <w:rPr>
+                <w:rFonts w:ascii="Arial" w:hAnsi="Arial" w:cs="Arial"/>
+                <w:sz w:val="22"/>
+                <w:szCs w:val="22"/>
+                <w:lang w:val="fr-FR"/>
+              </w:rPr>
+              <w:t>2</w:t>
+            </w:r>
+            <w:r>
+              <w:rPr>
+                <w:rFonts w:ascii="Arial" w:hAnsi="Arial" w:cs="Arial"/>
+                <w:sz w:val="22"/>
+                <w:szCs w:val="22"/>
+                <w:lang w:val="fr-FR"/>
+              </w:rPr>
+              <w:t>.</w:t>
+            </w:r>
+            <w:r>
+              <w:rPr>
+                <w:rFonts w:ascii="Arial" w:hAnsi="Arial" w:cs="Arial"/>
+                <w:sz w:val="22"/>
+                <w:szCs w:val="22"/>
+                <w:lang w:val="fr-FR"/>
+              </w:rPr>
+              <w:t>2</w:t>
+            </w:r>
+            <w:r>
+              <w:rPr>
+                <w:rFonts w:ascii="Arial" w:hAnsi="Arial" w:cs="Arial"/>
+                <w:sz w:val="22"/>
+                <w:szCs w:val="22"/>
+                <w:lang w:val="fr-FR"/>
+              </w:rPr>
+              <w:t xml:space="preserve">. L’employé a </w:t>
+            </w:r>
+            <w:r>
+              <w:rPr>
+                <w:rFonts w:ascii="Arial" w:hAnsi="Arial" w:cs="Arial"/>
+                <w:sz w:val="22"/>
+                <w:szCs w:val="22"/>
+                <w:lang w:val="fr-FR"/>
+              </w:rPr>
+              <w:t>décidé d’annuler</w:t>
+            </w:r>
+            <w:r>
+              <w:rPr>
+                <w:rFonts w:ascii="Arial" w:hAnsi="Arial" w:cs="Arial"/>
+                <w:sz w:val="22"/>
+                <w:szCs w:val="22"/>
+                <w:lang w:val="fr-FR"/>
+              </w:rPr>
+              <w:t xml:space="preserve"> l’import</w:t>
+            </w:r>
+            <w:r>
+              <w:rPr>
+                <w:rFonts w:ascii="Arial" w:hAnsi="Arial" w:cs="Arial"/>
+                <w:sz w:val="22"/>
+                <w:szCs w:val="22"/>
+                <w:lang w:val="fr-FR"/>
+              </w:rPr>
+              <w:t>, la base de données n’a pas été modifiée.</w:t>
+            </w:r>
+          </w:p>
+          <w:p>
+            <w:pPr>
+              <w:spacing w:after="120"/>
+              <w:ind w:left="216"/>
+              <w:rPr>
+                <w:rFonts w:ascii="Arial" w:hAnsi="Arial" w:cs="Arial"/>
+                <w:sz w:val="22"/>
+                <w:szCs w:val="22"/>
+                <w:lang w:val="fr-FR"/>
+              </w:rPr>
+            </w:pPr>
+            <w:r>
+              <w:rPr>
+                <w:rFonts w:ascii="Arial" w:hAnsi="Arial" w:cs="Arial"/>
+                <w:sz w:val="22"/>
+                <w:szCs w:val="22"/>
+                <w:lang w:val="fr-FR"/>
+              </w:rPr>
+              <w:t>3</w:t>
+            </w:r>
+            <w:r>
+              <w:rPr>
+                <w:rFonts w:ascii="Arial" w:hAnsi="Arial" w:cs="Arial"/>
+                <w:sz w:val="22"/>
+                <w:szCs w:val="22"/>
+                <w:lang w:val="fr-FR"/>
+              </w:rPr>
+              <w:t xml:space="preserve">b. </w:t>
+            </w:r>
+            <w:r>
+              <w:rPr>
+                <w:rFonts w:ascii="Arial" w:hAnsi="Arial" w:cs="Arial"/>
+                <w:sz w:val="22"/>
+                <w:szCs w:val="22"/>
+                <w:lang w:val="fr-FR"/>
+              </w:rPr>
+              <w:t xml:space="preserve">Aucun numéro de compteur mentionné dans le fichier ne correspond avec le numéro du </w:t>
+            </w:r>
+            <w:r>
+              <w:rPr>
+                <w:rFonts w:ascii="Arial" w:hAnsi="Arial" w:cs="Arial"/>
+                <w:sz w:val="22"/>
+                <w:szCs w:val="22"/>
+                <w:lang w:val="fr-FR"/>
+              </w:rPr>
+              <w:t>compteur sélectionné.</w:t>
+            </w:r>
+          </w:p>
+          <w:p>
+            <w:pPr>
+              <w:spacing w:after="120"/>
+              <w:ind w:left="576"/>
+              <w:rPr>
+                <w:rFonts w:ascii="Arial" w:hAnsi="Arial" w:cs="Arial"/>
+                <w:sz w:val="22"/>
+                <w:szCs w:val="22"/>
+                <w:lang w:val="fr-FR"/>
+              </w:rPr>
+            </w:pPr>
+            <w:r>
+              <w:rPr>
+                <w:rFonts w:ascii="Arial" w:hAnsi="Arial" w:cs="Arial"/>
+                <w:sz w:val="22"/>
+                <w:szCs w:val="22"/>
+                <w:lang w:val="fr-FR"/>
+              </w:rPr>
+              <w:t>3</w:t>
+            </w:r>
+            <w:r>
+              <w:rPr>
+                <w:rFonts w:ascii="Arial" w:hAnsi="Arial" w:cs="Arial"/>
+                <w:sz w:val="22"/>
+                <w:szCs w:val="22"/>
+                <w:lang w:val="fr-FR"/>
+              </w:rPr>
+              <w:t xml:space="preserve">b.1 L’explorateur de fichiers se ferme et l’application </w:t>
+            </w:r>
+            <w:r>
+              <w:rPr>
+                <w:rFonts w:ascii="Arial" w:hAnsi="Arial" w:cs="Arial"/>
+                <w:sz w:val="22"/>
+                <w:szCs w:val="22"/>
+                <w:lang w:val="fr-FR"/>
+              </w:rPr>
+              <w:t>notifie l’employé que l’importation a résulté en un échec.</w:t>
             </w:r>
           </w:p>
         </w:tc>
@@ -1175,7 +1388,7 @@
                 <w:szCs w:val="22"/>
                 <w:lang w:val="fr-FR"/>
               </w:rPr>
-              <w:t>Scenario Alternatif 3:</w:t>
+              <w:t>Trigger</w:t>
             </w:r>
           </w:p>
         </w:tc>
@@ -1188,410 +1401,48 @@
           <w:p>
             <w:pPr>
               <w:spacing w:after="120"/>
-              <w:ind w:left="216"/>
-              <w:rPr>
-                <w:rFonts w:ascii="Arial" w:hAnsi="Arial" w:cs="Arial"/>
-                <w:sz w:val="22"/>
-                <w:szCs w:val="22"/>
-                <w:lang w:val="fr-FR"/>
-              </w:rPr>
-            </w:pPr>
-            <w:r>
-              <w:rPr>
-                <w:rFonts w:ascii="Arial" w:hAnsi="Arial" w:cs="Arial"/>
-                <w:sz w:val="22"/>
-                <w:szCs w:val="22"/>
-                <w:lang w:val="fr-FR"/>
-              </w:rPr>
-              <w:t>6</w:t>
-            </w:r>
-            <w:r>
-              <w:rPr>
-                <w:rFonts w:ascii="Arial" w:hAnsi="Arial" w:cs="Arial"/>
-                <w:sz w:val="22"/>
-                <w:szCs w:val="22"/>
-                <w:lang w:val="fr-FR"/>
-              </w:rPr>
-              <w:t>a</w:t>
-            </w:r>
-            <w:r>
-              <w:rPr>
-                <w:rFonts w:ascii="Arial" w:hAnsi="Arial" w:cs="Arial"/>
-                <w:sz w:val="22"/>
-                <w:szCs w:val="22"/>
-                <w:lang w:val="fr-FR"/>
-              </w:rPr>
-              <w:t>.</w:t>
-            </w:r>
-            <w:r>
-              <w:rPr>
-                <w:rFonts w:ascii="Arial" w:hAnsi="Arial" w:cs="Arial"/>
-                <w:sz w:val="22"/>
-                <w:szCs w:val="22"/>
-                <w:lang w:val="fr-FR"/>
-              </w:rPr>
-              <w:t xml:space="preserve"> Lors de l'import des données dans la base de données, des doublons ont été </w:t>
-            </w:r>
-            <w:r>
-              <w:rPr>
-                <w:rFonts w:ascii="Arial" w:hAnsi="Arial" w:cs="Arial"/>
-                <w:sz w:val="22"/>
-                <w:szCs w:val="22"/>
-                <w:lang w:val="fr-FR"/>
-              </w:rPr>
-              <w:t>détectés</w:t>
-            </w:r>
-            <w:r>
-              <w:rPr>
-                <w:rFonts w:ascii="Arial" w:hAnsi="Arial" w:cs="Arial"/>
-                <w:sz w:val="22"/>
-                <w:szCs w:val="22"/>
-                <w:lang w:val="fr-FR"/>
-              </w:rPr>
-              <w:t>.</w:t>
-            </w:r>
-          </w:p>
-          <w:p>
-            <w:pPr>
-              <w:spacing w:after="120"/>
-              <w:ind w:left="576"/>
-              <w:rPr>
-                <w:rFonts w:ascii="Arial" w:hAnsi="Arial" w:cs="Arial"/>
-                <w:sz w:val="22"/>
-                <w:szCs w:val="22"/>
-                <w:lang w:val="fr-FR"/>
-              </w:rPr>
-            </w:pPr>
-            <w:r>
-              <w:rPr>
-                <w:rFonts w:ascii="Arial" w:hAnsi="Arial" w:cs="Arial"/>
-                <w:sz w:val="22"/>
-                <w:szCs w:val="22"/>
-                <w:lang w:val="fr-FR"/>
-              </w:rPr>
-              <w:t>6</w:t>
-            </w:r>
-            <w:r>
-              <w:rPr>
-                <w:rFonts w:ascii="Arial" w:hAnsi="Arial" w:cs="Arial"/>
-                <w:sz w:val="22"/>
-                <w:szCs w:val="22"/>
-                <w:lang w:val="fr-FR"/>
-              </w:rPr>
-              <w:t>a</w:t>
-            </w:r>
-            <w:r>
-              <w:rPr>
-                <w:rFonts w:ascii="Arial" w:hAnsi="Arial" w:cs="Arial"/>
-                <w:sz w:val="22"/>
-                <w:szCs w:val="22"/>
-                <w:lang w:val="fr-FR"/>
-              </w:rPr>
-              <w:t>.1. L'application montre les doublons.</w:t>
-            </w:r>
-          </w:p>
-          <w:p>
-            <w:pPr>
-              <w:spacing w:after="120"/>
-              <w:ind w:left="576"/>
-              <w:rPr>
-                <w:rFonts w:ascii="Arial" w:hAnsi="Arial" w:cs="Arial"/>
-                <w:sz w:val="22"/>
-                <w:szCs w:val="22"/>
-                <w:lang w:val="fr-FR"/>
-              </w:rPr>
-            </w:pPr>
-            <w:r>
-              <w:rPr>
-                <w:rFonts w:ascii="Arial" w:hAnsi="Arial" w:cs="Arial"/>
-                <w:sz w:val="22"/>
-                <w:szCs w:val="22"/>
-                <w:lang w:val="fr-FR"/>
-              </w:rPr>
-              <w:t>6</w:t>
-            </w:r>
-            <w:r>
-              <w:rPr>
-                <w:rFonts w:ascii="Arial" w:hAnsi="Arial" w:cs="Arial"/>
-                <w:sz w:val="22"/>
-                <w:szCs w:val="22"/>
-                <w:lang w:val="fr-FR"/>
-              </w:rPr>
-              <w:t>a</w:t>
-            </w:r>
-            <w:r>
-              <w:rPr>
-                <w:rFonts w:ascii="Arial" w:hAnsi="Arial" w:cs="Arial"/>
-                <w:sz w:val="22"/>
-                <w:szCs w:val="22"/>
-                <w:lang w:val="fr-FR"/>
-              </w:rPr>
-              <w:t>.</w:t>
-            </w:r>
-            <w:r>
-              <w:rPr>
-                <w:rFonts w:ascii="Arial" w:hAnsi="Arial" w:cs="Arial"/>
-                <w:sz w:val="22"/>
-                <w:szCs w:val="22"/>
-                <w:lang w:val="fr-FR"/>
-              </w:rPr>
-              <w:t>2</w:t>
-            </w:r>
-            <w:r>
-              <w:rPr>
-                <w:rFonts w:ascii="Arial" w:hAnsi="Arial" w:cs="Arial"/>
-                <w:sz w:val="22"/>
-                <w:szCs w:val="22"/>
-                <w:lang w:val="fr-FR"/>
-              </w:rPr>
-              <w:t>. L'employé a le choix de d'ignorer</w:t>
-            </w:r>
-            <w:r>
-              <w:rPr>
-                <w:rFonts w:ascii="Arial" w:hAnsi="Arial" w:cs="Arial"/>
-                <w:sz w:val="22"/>
-                <w:szCs w:val="22"/>
-                <w:lang w:val="fr-FR"/>
-              </w:rPr>
-              <w:t xml:space="preserve"> ou d’écraser</w:t>
-            </w:r>
-            <w:r>
-              <w:rPr>
-                <w:rFonts w:ascii="Arial" w:hAnsi="Arial" w:cs="Arial"/>
-                <w:sz w:val="22"/>
-                <w:szCs w:val="22"/>
-                <w:lang w:val="fr-FR"/>
-              </w:rPr>
-              <w:t xml:space="preserve"> les doublons</w:t>
-            </w:r>
-            <w:r>
-              <w:rPr>
-                <w:rFonts w:ascii="Arial" w:hAnsi="Arial" w:cs="Arial"/>
-                <w:sz w:val="22"/>
-                <w:szCs w:val="22"/>
-                <w:lang w:val="fr-FR"/>
-              </w:rPr>
-              <w:t xml:space="preserve"> ou bien d’ignorer l’import des données</w:t>
-            </w:r>
-            <w:r>
-              <w:rPr>
-                <w:rFonts w:ascii="Arial" w:hAnsi="Arial" w:cs="Arial"/>
-                <w:sz w:val="22"/>
-                <w:szCs w:val="22"/>
-                <w:lang w:val="fr-FR"/>
-              </w:rPr>
-              <w:t>.</w:t>
-            </w:r>
-          </w:p>
-          <w:p>
-            <w:pPr>
-              <w:spacing w:after="120"/>
-              <w:ind w:left="936"/>
-              <w:rPr>
-                <w:rFonts w:ascii="Arial" w:hAnsi="Arial" w:cs="Arial"/>
-                <w:sz w:val="22"/>
-                <w:szCs w:val="22"/>
-                <w:lang w:val="fr-FR"/>
-              </w:rPr>
-            </w:pPr>
-            <w:r>
-              <w:rPr>
-                <w:rFonts w:ascii="Arial" w:hAnsi="Arial" w:cs="Arial"/>
-                <w:sz w:val="22"/>
-                <w:szCs w:val="22"/>
-                <w:lang w:val="fr-FR"/>
-              </w:rPr>
-              <w:t>6a2</w:t>
-            </w:r>
-            <w:r>
-              <w:rPr>
-                <w:rFonts w:ascii="Arial" w:hAnsi="Arial" w:cs="Arial"/>
-                <w:sz w:val="22"/>
-                <w:szCs w:val="22"/>
-                <w:lang w:val="fr-FR"/>
-              </w:rPr>
-              <w:t>.1 L’employé a décidé d’ignorer/écraser les doublons, la base de données a été modifiée avec succès</w:t>
-            </w:r>
-            <w:r>
-              <w:rPr>
-                <w:rFonts w:ascii="Arial" w:hAnsi="Arial" w:cs="Arial"/>
-                <w:sz w:val="22"/>
-                <w:szCs w:val="22"/>
-                <w:lang w:val="fr-FR"/>
-              </w:rPr>
-              <w:t>.</w:t>
-            </w:r>
-          </w:p>
-          <w:p>
-            <w:pPr>
-              <w:spacing w:after="120"/>
-              <w:ind w:left="936"/>
-              <w:rPr>
-                <w:rFonts w:ascii="Arial" w:hAnsi="Arial" w:cs="Arial"/>
-                <w:sz w:val="22"/>
-                <w:szCs w:val="22"/>
-                <w:lang w:val="fr-FR"/>
-              </w:rPr>
-            </w:pPr>
-            <w:r>
-              <w:rPr>
-                <w:rFonts w:ascii="Arial" w:hAnsi="Arial" w:cs="Arial"/>
-                <w:sz w:val="22"/>
-                <w:szCs w:val="22"/>
-                <w:lang w:val="fr-FR"/>
-              </w:rPr>
-              <w:lastRenderedPageBreak/>
-              <w:t>6</w:t>
-            </w:r>
-            <w:r>
-              <w:rPr>
-                <w:rFonts w:ascii="Arial" w:hAnsi="Arial" w:cs="Arial"/>
-                <w:sz w:val="22"/>
-                <w:szCs w:val="22"/>
-                <w:lang w:val="fr-FR"/>
-              </w:rPr>
-              <w:t>a</w:t>
-            </w:r>
-            <w:r>
-              <w:rPr>
-                <w:rFonts w:ascii="Arial" w:hAnsi="Arial" w:cs="Arial"/>
-                <w:sz w:val="22"/>
-                <w:szCs w:val="22"/>
-                <w:lang w:val="fr-FR"/>
-              </w:rPr>
-              <w:t>.</w:t>
-            </w:r>
-            <w:r>
-              <w:rPr>
-                <w:rFonts w:ascii="Arial" w:hAnsi="Arial" w:cs="Arial"/>
-                <w:sz w:val="22"/>
-                <w:szCs w:val="22"/>
-                <w:lang w:val="fr-FR"/>
-              </w:rPr>
-              <w:t>2</w:t>
-            </w:r>
-            <w:r>
-              <w:rPr>
-                <w:rFonts w:ascii="Arial" w:hAnsi="Arial" w:cs="Arial"/>
-                <w:sz w:val="22"/>
-                <w:szCs w:val="22"/>
-                <w:lang w:val="fr-FR"/>
-              </w:rPr>
-              <w:t>.</w:t>
-            </w:r>
-            <w:r>
-              <w:rPr>
-                <w:rFonts w:ascii="Arial" w:hAnsi="Arial" w:cs="Arial"/>
-                <w:sz w:val="22"/>
-                <w:szCs w:val="22"/>
-                <w:lang w:val="fr-FR"/>
-              </w:rPr>
-              <w:t>2</w:t>
-            </w:r>
-            <w:r>
-              <w:rPr>
-                <w:rFonts w:ascii="Arial" w:hAnsi="Arial" w:cs="Arial"/>
-                <w:sz w:val="22"/>
-                <w:szCs w:val="22"/>
-                <w:lang w:val="fr-FR"/>
-              </w:rPr>
-              <w:t xml:space="preserve">. L’employé a </w:t>
-            </w:r>
-            <w:r>
-              <w:rPr>
-                <w:rFonts w:ascii="Arial" w:hAnsi="Arial" w:cs="Arial"/>
-                <w:sz w:val="22"/>
-                <w:szCs w:val="22"/>
-                <w:lang w:val="fr-FR"/>
-              </w:rPr>
-              <w:t>décidé d’annuler</w:t>
-            </w:r>
-            <w:r>
-              <w:rPr>
-                <w:rFonts w:ascii="Arial" w:hAnsi="Arial" w:cs="Arial"/>
-                <w:sz w:val="22"/>
-                <w:szCs w:val="22"/>
-                <w:lang w:val="fr-FR"/>
-              </w:rPr>
-              <w:t xml:space="preserve"> l’import</w:t>
-            </w:r>
-            <w:r>
-              <w:rPr>
-                <w:rFonts w:ascii="Arial" w:hAnsi="Arial" w:cs="Arial"/>
-                <w:sz w:val="22"/>
-                <w:szCs w:val="22"/>
-                <w:lang w:val="fr-FR"/>
-              </w:rPr>
-              <w:t>, la base de données n’a pas été modifiée.</w:t>
-            </w:r>
-          </w:p>
-          <w:p>
-            <w:pPr>
-              <w:spacing w:after="120"/>
-              <w:ind w:left="216"/>
-              <w:rPr>
-                <w:rFonts w:ascii="Arial" w:hAnsi="Arial" w:cs="Arial"/>
-                <w:sz w:val="22"/>
-                <w:szCs w:val="22"/>
-                <w:lang w:val="fr-FR"/>
-              </w:rPr>
-            </w:pPr>
-            <w:r>
-              <w:rPr>
-                <w:rFonts w:ascii="Arial" w:hAnsi="Arial" w:cs="Arial"/>
-                <w:sz w:val="22"/>
-                <w:szCs w:val="22"/>
-                <w:lang w:val="fr-FR"/>
-              </w:rPr>
-              <w:t xml:space="preserve">6b. </w:t>
-            </w:r>
-            <w:r>
-              <w:rPr>
-                <w:rFonts w:ascii="Arial" w:hAnsi="Arial" w:cs="Arial"/>
-                <w:sz w:val="22"/>
-                <w:szCs w:val="22"/>
-                <w:lang w:val="fr-FR"/>
-              </w:rPr>
-              <w:t xml:space="preserve">Aucun numéro de compteur mentionné dans le fichier ne correspond avec le numéro du </w:t>
-            </w:r>
-            <w:r>
-              <w:rPr>
-                <w:rFonts w:ascii="Arial" w:hAnsi="Arial" w:cs="Arial"/>
-                <w:sz w:val="22"/>
-                <w:szCs w:val="22"/>
-                <w:lang w:val="fr-FR"/>
-              </w:rPr>
-              <w:t>compteur sélectionné.</w:t>
-            </w:r>
-          </w:p>
-          <w:p>
-            <w:pPr>
-              <w:spacing w:after="120"/>
-              <w:ind w:left="576"/>
-              <w:rPr>
-                <w:rFonts w:ascii="Arial" w:hAnsi="Arial" w:cs="Arial"/>
-                <w:sz w:val="22"/>
-                <w:szCs w:val="22"/>
-                <w:lang w:val="fr-FR"/>
-              </w:rPr>
-            </w:pPr>
-            <w:r>
-              <w:rPr>
-                <w:rFonts w:ascii="Arial" w:hAnsi="Arial" w:cs="Arial"/>
-                <w:sz w:val="22"/>
-                <w:szCs w:val="22"/>
-                <w:lang w:val="fr-FR"/>
-              </w:rPr>
-              <w:t xml:space="preserve">6b.1 L’explorateur de fichiers se ferme et l’application </w:t>
-            </w:r>
-            <w:r>
-              <w:rPr>
-                <w:rFonts w:ascii="Arial" w:hAnsi="Arial" w:cs="Arial"/>
-                <w:sz w:val="22"/>
-                <w:szCs w:val="22"/>
-                <w:lang w:val="fr-FR"/>
-              </w:rPr>
-              <w:t>notifie l’employé que l’importation a résulté en un échec.</w:t>
+              <w:rPr>
+                <w:rFonts w:ascii="Arial" w:hAnsi="Arial" w:cs="Arial"/>
+                <w:sz w:val="22"/>
+                <w:szCs w:val="22"/>
+                <w:lang w:val="fr-FR"/>
+              </w:rPr>
+            </w:pPr>
+            <w:r>
+              <w:rPr>
+                <w:rFonts w:ascii="Arial" w:hAnsi="Arial" w:cs="Arial"/>
+                <w:sz w:val="22"/>
+                <w:szCs w:val="22"/>
+                <w:lang w:val="fr-FR"/>
+              </w:rPr>
+              <w:t>Lorsque l’employé appuie sur le bouton « </w:t>
+            </w:r>
+            <w:r>
+              <w:rPr>
+                <w:rFonts w:ascii="Arial" w:hAnsi="Arial" w:cs="Arial"/>
+                <w:sz w:val="22"/>
+                <w:szCs w:val="22"/>
+                <w:lang w:val="fr-FR"/>
+              </w:rPr>
+              <w:t>Ajouter D</w:t>
+            </w:r>
+            <w:r>
+              <w:rPr>
+                <w:rFonts w:ascii="Arial" w:hAnsi="Arial" w:cs="Arial"/>
+                <w:sz w:val="22"/>
+                <w:szCs w:val="22"/>
+                <w:lang w:val="fr-FR"/>
+              </w:rPr>
+              <w:t>onnées</w:t>
+            </w:r>
+            <w:r>
+              <w:rPr>
+                <w:rFonts w:ascii="Arial" w:hAnsi="Arial" w:cs="Arial"/>
+                <w:sz w:val="22"/>
+                <w:szCs w:val="22"/>
+                <w:lang w:val="fr-FR"/>
+              </w:rPr>
+              <w:t> »</w:t>
             </w:r>
           </w:p>
         </w:tc>
@@ -1605,6 +1456,7 @@
             <w:tcW w:w="1199" w:type="pct"/>
             <w:shd w:val="clear" w:color="auto" w:fill="FFFFFF"/>
             <w:noWrap/>
+            <w:hideMark/>
           </w:tcPr>
           <w:p>
             <w:pPr>
@@ -1624,8 +1476,7 @@
                 <w:szCs w:val="22"/>
                 <w:lang w:val="fr-FR"/>
               </w:rPr>
-              <w:lastRenderedPageBreak/>
-              <w:t>Trigger</w:t>
+              <w:t>Frequency of Use:</w:t>
             </w:r>
           </w:p>
         </w:tc>
@@ -1634,25 +1485,44 @@
             <w:tcW w:w="3801" w:type="pct"/>
             <w:shd w:val="clear" w:color="auto" w:fill="FFFFFF"/>
             <w:vAlign w:val="center"/>
-          </w:tcPr>
-          <w:p>
-            <w:pPr>
-              <w:spacing w:after="120"/>
-              <w:rPr>
-                <w:rFonts w:ascii="Arial" w:hAnsi="Arial" w:cs="Arial"/>
-                <w:sz w:val="22"/>
-                <w:szCs w:val="22"/>
-                <w:lang w:val="fr-FR"/>
-              </w:rPr>
-            </w:pPr>
-            <w:r>
-              <w:rPr>
-                <w:rFonts w:ascii="Arial" w:hAnsi="Arial" w:cs="Arial"/>
-                <w:sz w:val="22"/>
-                <w:szCs w:val="22"/>
-                <w:lang w:val="fr-FR"/>
-              </w:rPr>
-              <w:t>Lorsque l’employé appuie sur le bouton « Associer Consommation »</w:t>
+            <w:hideMark/>
+          </w:tcPr>
+          <w:p>
+            <w:pPr>
+              <w:spacing w:after="120"/>
+              <w:rPr>
+                <w:rFonts w:ascii="Arial" w:hAnsi="Arial" w:cs="Arial"/>
+                <w:sz w:val="22"/>
+                <w:szCs w:val="22"/>
+                <w:lang w:val="fr-FR"/>
+              </w:rPr>
+            </w:pPr>
+            <w:r>
+              <w:rPr>
+                <w:rFonts w:ascii="Arial" w:hAnsi="Arial" w:cs="Arial"/>
+                <w:sz w:val="22"/>
+                <w:szCs w:val="22"/>
+                <w:lang w:val="fr-FR"/>
+              </w:rPr>
+              <w:t xml:space="preserve">Peu </w:t>
+            </w:r>
+            <w:r>
+              <w:rPr>
+                <w:rFonts w:ascii="Arial" w:hAnsi="Arial" w:cs="Arial"/>
+                <w:sz w:val="22"/>
+                <w:szCs w:val="22"/>
+                <w:lang w:val="fr-FR"/>
+              </w:rPr>
+              <w:t>fréquent</w:t>
+            </w:r>
+            <w:r>
+              <w:rPr>
+                <w:rFonts w:ascii="Arial" w:hAnsi="Arial" w:cs="Arial"/>
+                <w:sz w:val="22"/>
+                <w:szCs w:val="22"/>
+                <w:lang w:val="fr-FR"/>
+              </w:rPr>
+              <w:t>.</w:t>
             </w:r>
           </w:p>
         </w:tc>
@@ -1666,86 +1536,6 @@
             <w:tcW w:w="1199" w:type="pct"/>
             <w:shd w:val="clear" w:color="auto" w:fill="FFFFFF"/>
             <w:noWrap/>
-            <w:hideMark/>
-          </w:tcPr>
-          <w:p>
-            <w:pPr>
-              <w:spacing w:after="120"/>
-              <w:jc w:val="right"/>
-              <w:rPr>
-                <w:rFonts w:ascii="Arial" w:hAnsi="Arial" w:cs="Arial"/>
-                <w:sz w:val="22"/>
-                <w:szCs w:val="22"/>
-                <w:lang w:val="fr-FR"/>
-              </w:rPr>
-            </w:pPr>
-            <w:r>
-              <w:rPr>
-                <w:rFonts w:ascii="Arial" w:hAnsi="Arial" w:cs="Arial"/>
-                <w:sz w:val="22"/>
-                <w:szCs w:val="22"/>
-                <w:lang w:val="fr-FR"/>
-              </w:rPr>
-              <w:t>Frequency of Use:</w:t>
-            </w:r>
-          </w:p>
-        </w:tc>
-        <w:tc>
-          <w:tcPr>
-            <w:tcW w:w="3801" w:type="pct"/>
-            <w:shd w:val="clear" w:color="auto" w:fill="FFFFFF"/>
-            <w:vAlign w:val="center"/>
-            <w:hideMark/>
-          </w:tcPr>
-          <w:p>
-            <w:pPr>
-              <w:spacing w:after="120"/>
-              <w:rPr>
-                <w:rFonts w:ascii="Arial" w:hAnsi="Arial" w:cs="Arial"/>
-                <w:sz w:val="22"/>
-                <w:szCs w:val="22"/>
-                <w:lang w:val="fr-FR"/>
-              </w:rPr>
-            </w:pPr>
-            <w:r>
-              <w:rPr>
-                <w:rFonts w:ascii="Arial" w:hAnsi="Arial" w:cs="Arial"/>
-                <w:sz w:val="22"/>
-                <w:szCs w:val="22"/>
-                <w:lang w:val="fr-FR"/>
-              </w:rPr>
-              <w:t xml:space="preserve">Peu </w:t>
-            </w:r>
-            <w:r>
-              <w:rPr>
-                <w:rFonts w:ascii="Arial" w:hAnsi="Arial" w:cs="Arial"/>
-                <w:sz w:val="22"/>
-                <w:szCs w:val="22"/>
-                <w:lang w:val="fr-FR"/>
-              </w:rPr>
-              <w:t>fréquent</w:t>
-            </w:r>
-            <w:r>
-              <w:rPr>
-                <w:rFonts w:ascii="Arial" w:hAnsi="Arial" w:cs="Arial"/>
-                <w:sz w:val="22"/>
-                <w:szCs w:val="22"/>
-                <w:lang w:val="fr-FR"/>
-              </w:rPr>
-              <w:t>.</w:t>
-            </w:r>
-          </w:p>
-        </w:tc>
-      </w:tr>
-      <w:tr>
-        <w:trPr>
-          <w:tblCellSpacing w:w="0" w:type="dxa"/>
-        </w:trPr>
-        <w:tc>
-          <w:tcPr>
-            <w:tcW w:w="1199" w:type="pct"/>
-            <w:shd w:val="clear" w:color="auto" w:fill="FFFFFF"/>
-            <w:noWrap/>
           </w:tcPr>
           <w:p>
             <w:pPr>
@@ -1771,6 +1561,7 @@
                 <w:szCs w:val="22"/>
                 <w:lang w:val="fr-FR"/>
               </w:rPr>
+              <w:lastRenderedPageBreak/>
               <w:t>Note</w:t>
             </w:r>
           </w:p>
@@ -1975,27 +1766,15 @@
                 <w:lang w:val="fr-FR"/>
               </w:rPr>
             </w:pPr>
-            <w:proofErr w:type="spellStart"/>
-            <w:r>
-              <w:rPr>
-                <w:rFonts w:ascii="Arial" w:hAnsi="Arial" w:cs="Arial"/>
-                <w:sz w:val="22"/>
-                <w:szCs w:val="22"/>
-                <w:lang w:val="fr-FR"/>
-              </w:rPr>
-              <w:t>Add</w:t>
-            </w:r>
-            <w:proofErr w:type="spellEnd"/>
-            <w:r>
-              <w:rPr>
-                <w:rFonts w:ascii="Arial" w:hAnsi="Arial" w:cs="Arial"/>
-                <w:sz w:val="22"/>
-                <w:szCs w:val="22"/>
-                <w:lang w:val="fr-FR"/>
-              </w:rPr>
-              <w:t xml:space="preserve"> </w:t>
-            </w:r>
-            <w:proofErr w:type="spellStart"/>
+            <w:r>
+              <w:rPr>
+                <w:rFonts w:ascii="Arial" w:hAnsi="Arial" w:cs="Arial"/>
+                <w:sz w:val="22"/>
+                <w:szCs w:val="22"/>
+                <w:lang w:val="fr-FR"/>
+              </w:rPr>
+              <w:t xml:space="preserve">Add </w:t>
+            </w:r>
             <w:r>
               <w:rPr>
                 <w:rFonts w:ascii="Arial" w:hAnsi="Arial" w:cs="Arial"/>
@@ -2005,7 +1784,6 @@
               </w:rPr>
               <w:t>Language</w:t>
             </w:r>
-            <w:proofErr w:type="spellEnd"/>
           </w:p>
         </w:tc>
       </w:tr>
@@ -2788,19 +2566,8 @@
                 <w:szCs w:val="22"/>
                 <w:lang w:val="fr-FR"/>
               </w:rPr>
-              <w:t xml:space="preserve">General </w:t>
-            </w:r>
-            <w:proofErr w:type="spellStart"/>
-            <w:r>
-              <w:rPr>
-                <w:rFonts w:ascii="Arial" w:hAnsi="Arial" w:cs="Arial"/>
-                <w:sz w:val="22"/>
-                <w:szCs w:val="22"/>
-                <w:lang w:val="fr-FR"/>
-              </w:rPr>
-              <w:t>Overview</w:t>
-            </w:r>
-            <w:proofErr w:type="spellEnd"/>
+              <w:t>General Overview</w:t>
+            </w:r>
           </w:p>
         </w:tc>
       </w:tr>
@@ -2833,7 +2600,6 @@
                 <w:szCs w:val="22"/>
                 <w:lang w:val="fr-FR"/>
               </w:rPr>
-              <w:lastRenderedPageBreak/>
               <w:t>Description:</w:t>
             </w:r>
           </w:p>
@@ -3425,17 +3191,7 @@
                 <w:szCs w:val="22"/>
                 <w:lang w:val="fr-FR"/>
               </w:rPr>
-              <w:t xml:space="preserve">Edit </w:t>
-            </w:r>
-            <w:proofErr w:type="spellStart"/>
-            <w:r>
-              <w:rPr>
-                <w:rFonts w:ascii="Arial" w:hAnsi="Arial" w:cs="Arial"/>
-                <w:sz w:val="22"/>
-                <w:szCs w:val="22"/>
-                <w:lang w:val="fr-FR"/>
-              </w:rPr>
-              <w:t>Pref</w:t>
+              <w:t>Edit Pref</w:t>
             </w:r>
             <w:r>
               <w:rPr>
@@ -3446,7 +3202,6 @@
               </w:rPr>
               <w:t>erences</w:t>
             </w:r>
-            <w:proofErr w:type="spellEnd"/>
           </w:p>
         </w:tc>
       </w:tr>
@@ -4298,37 +4053,15 @@
                 <w:lang w:val="fr-FR"/>
               </w:rPr>
             </w:pPr>
-            <w:proofErr w:type="spellStart"/>
-            <w:r>
-              <w:rPr>
-                <w:rFonts w:ascii="Arial" w:hAnsi="Arial" w:cs="Arial"/>
-                <w:sz w:val="22"/>
-                <w:szCs w:val="22"/>
-                <w:lang w:val="fr-FR"/>
-              </w:rPr>
-              <w:t>Delete</w:t>
-            </w:r>
-            <w:proofErr w:type="spellEnd"/>
-            <w:r>
-              <w:rPr>
-                <w:rFonts w:ascii="Arial" w:hAnsi="Arial" w:cs="Arial"/>
-                <w:sz w:val="22"/>
-                <w:szCs w:val="22"/>
-                <w:lang w:val="fr-FR"/>
-              </w:rPr>
-              <w:t xml:space="preserve"> </w:t>
-            </w:r>
-            <w:proofErr w:type="spellStart"/>
-            <w:r>
-              <w:rPr>
-                <w:rFonts w:ascii="Arial" w:hAnsi="Arial" w:cs="Arial"/>
-                <w:sz w:val="22"/>
-                <w:szCs w:val="22"/>
-                <w:lang w:val="fr-FR"/>
-              </w:rPr>
-              <w:t>Consumption</w:t>
-            </w:r>
-            <w:proofErr w:type="spellEnd"/>
+            <w:r>
+              <w:rPr>
+                <w:rFonts w:ascii="Arial" w:hAnsi="Arial" w:cs="Arial"/>
+                <w:sz w:val="22"/>
+                <w:szCs w:val="22"/>
+                <w:lang w:val="fr-FR"/>
+              </w:rPr>
+              <w:t>Delete Consumption</w:t>
+            </w:r>
           </w:p>
         </w:tc>
       </w:tr>
@@ -4423,7 +4156,6 @@
                 <w:szCs w:val="22"/>
                 <w:lang w:val="fr-FR"/>
               </w:rPr>
-              <w:lastRenderedPageBreak/>
               <w:t>Act</w:t>
             </w:r>
             <w:r>
@@ -5493,19 +5225,8 @@
                 <w:szCs w:val="22"/>
                 <w:lang w:val="fr-FR"/>
               </w:rPr>
-              <w:t xml:space="preserve">Process </w:t>
-            </w:r>
-            <w:proofErr w:type="spellStart"/>
-            <w:r>
-              <w:rPr>
-                <w:rFonts w:ascii="Arial" w:hAnsi="Arial" w:cs="Arial"/>
-                <w:sz w:val="22"/>
-                <w:szCs w:val="22"/>
-                <w:lang w:val="fr-FR"/>
-              </w:rPr>
-              <w:t>Query</w:t>
-            </w:r>
-            <w:proofErr w:type="spellEnd"/>
+              <w:t>Process Query</w:t>
+            </w:r>
           </w:p>
         </w:tc>
       </w:tr>
@@ -6259,7 +5980,6 @@
                 <w:szCs w:val="22"/>
                 <w:lang w:val="fr-FR"/>
               </w:rPr>
-              <w:lastRenderedPageBreak/>
               <w:t>Scenario Alternatif 2:</w:t>
             </w:r>
           </w:p>
@@ -6512,6 +6232,46 @@
                 <w:lang w:val="fr-FR"/>
               </w:rPr>
               <w:t>2b.3. Le client reçoit une notification lui avertissant de la situation de refus.</w:t>
+            </w:r>
+          </w:p>
+          <w:p>
+            <w:pPr>
+              <w:pStyle w:val="NormalWeb"/>
+              <w:spacing w:before="0" w:beforeAutospacing="0" w:after="120" w:afterAutospacing="0"/>
+              <w:ind w:left="210"/>
+              <w:rPr>
+                <w:rFonts w:ascii="Arial" w:hAnsi="Arial" w:cs="Arial"/>
+                <w:sz w:val="22"/>
+                <w:szCs w:val="22"/>
+                <w:lang w:val="fr-FR"/>
+              </w:rPr>
+            </w:pPr>
+            <w:r>
+              <w:rPr>
+                <w:rFonts w:ascii="Arial" w:hAnsi="Arial" w:cs="Arial"/>
+                <w:sz w:val="22"/>
+                <w:szCs w:val="22"/>
+                <w:lang w:val="fr-FR"/>
+              </w:rPr>
+              <w:t>2c. Il s’agit d’une demande de résiliation de contrat</w:t>
+            </w:r>
+            <w:r>
+              <w:rPr>
+                <w:rFonts w:ascii="Arial" w:hAnsi="Arial" w:cs="Arial"/>
+                <w:sz w:val="22"/>
+                <w:szCs w:val="22"/>
+                <w:lang w:val="fr-FR"/>
+              </w:rPr>
+              <w:t>.</w:t>
+            </w:r>
+            <w:r>
+              <w:rPr>
+                <w:rFonts w:ascii="Arial" w:hAnsi="Arial" w:cs="Arial"/>
+                <w:sz w:val="22"/>
+                <w:szCs w:val="22"/>
+                <w:lang w:val="fr-FR"/>
+              </w:rPr>
+              <w:t xml:space="preserve"> </w:t>
             </w:r>
           </w:p>
         </w:tc>
@@ -7861,7 +7621,6 @@
                 <w:szCs w:val="22"/>
                 <w:lang w:val="fr-FR"/>
               </w:rPr>
-              <w:lastRenderedPageBreak/>
               <w:t>Act</w:t>
             </w:r>
             <w:r>
@@ -8458,19 +8217,8 @@
                 <w:szCs w:val="22"/>
                 <w:lang w:val="fr-FR"/>
               </w:rPr>
-              <w:t xml:space="preserve"> </w:t>
-            </w:r>
-            <w:proofErr w:type="spellStart"/>
-            <w:r>
-              <w:rPr>
-                <w:rFonts w:ascii="Arial" w:hAnsi="Arial" w:cs="Arial"/>
-                <w:sz w:val="22"/>
-                <w:szCs w:val="22"/>
-                <w:lang w:val="fr-FR"/>
-              </w:rPr>
-              <w:t>Contract</w:t>
-            </w:r>
-            <w:proofErr w:type="spellEnd"/>
+              <w:t xml:space="preserve"> Contract</w:t>
+            </w:r>
           </w:p>
         </w:tc>
       </w:tr>
@@ -9476,7 +9224,6 @@
                 <w:szCs w:val="22"/>
                 <w:lang w:val="fr-FR"/>
               </w:rPr>
-              <w:lastRenderedPageBreak/>
               <w:t>Description:</w:t>
             </w:r>
           </w:p>
@@ -10135,19 +9882,8 @@
                 <w:szCs w:val="22"/>
                 <w:lang w:val="fr-FR"/>
               </w:rPr>
-              <w:t xml:space="preserve">End </w:t>
-            </w:r>
-            <w:proofErr w:type="spellStart"/>
-            <w:r>
-              <w:rPr>
-                <w:rFonts w:ascii="Arial" w:hAnsi="Arial" w:cs="Arial"/>
-                <w:sz w:val="22"/>
-                <w:szCs w:val="22"/>
-                <w:lang w:val="fr-FR"/>
-              </w:rPr>
-              <w:t>Contract</w:t>
-            </w:r>
-            <w:proofErr w:type="spellEnd"/>
+              <w:t>Cancel</w:t>
+            </w:r>
             <w:r>
               <w:rPr>
                 <w:rFonts w:ascii="Arial" w:hAnsi="Arial" w:cs="Arial"/>
@@ -10157,17 +9893,15 @@
               </w:rPr>
               <w:t xml:space="preserve"> </w:t>
             </w:r>
-            <w:proofErr w:type="spellStart"/>
-            <w:r>
-              <w:rPr>
-                <w:rFonts w:ascii="Arial" w:hAnsi="Arial" w:cs="Arial"/>
-                <w:sz w:val="22"/>
-                <w:szCs w:val="22"/>
-                <w:lang w:val="fr-FR"/>
-              </w:rPr>
-              <w:t>Request</w:t>
-            </w:r>
-            <w:proofErr w:type="spellEnd"/>
+            <w:r>
+              <w:rPr>
+                <w:rFonts w:ascii="Arial" w:hAnsi="Arial" w:cs="Arial"/>
+                <w:sz w:val="22"/>
+                <w:szCs w:val="22"/>
+                <w:lang w:val="fr-FR"/>
+              </w:rPr>
+              <w:t>Contract Request</w:t>
+            </w:r>
           </w:p>
         </w:tc>
       </w:tr>
@@ -10398,7 +10132,25 @@
                 <w:lang w:val="fr-FR"/>
               </w:rPr>
               <w:br/>
-              <w:t>Le client est dans le menu des contrats.</w:t>
+              <w:t>Le client est dans le</w:t>
+            </w:r>
+            <w:r>
+              <w:rPr>
+                <w:rFonts w:ascii="Arial" w:hAnsi="Arial" w:cs="Arial"/>
+                <w:sz w:val="22"/>
+                <w:szCs w:val="22"/>
+                <w:lang w:val="fr-FR"/>
+              </w:rPr>
+              <w:t xml:space="preserve"> détails du</w:t>
+            </w:r>
+            <w:r>
+              <w:rPr>
+                <w:rFonts w:ascii="Arial" w:hAnsi="Arial" w:cs="Arial"/>
+                <w:sz w:val="22"/>
+                <w:szCs w:val="22"/>
+                <w:lang w:val="fr-FR"/>
+              </w:rPr>
+              <w:t xml:space="preserve"> contrat.</w:t>
             </w:r>
           </w:p>
         </w:tc>
@@ -10574,6 +10326,32 @@
                 <w:lang w:val="fr-FR"/>
               </w:rPr>
               <w:t>valide son choix</w:t>
+            </w:r>
+          </w:p>
+          <w:p>
+            <w:pPr>
+              <w:pStyle w:val="Paragraphedeliste"/>
+              <w:numPr>
+                <w:ilvl w:val="0"/>
+                <w:numId w:val="44"/>
+              </w:numPr>
+              <w:spacing w:after="120"/>
+              <w:ind w:left="576"/>
+              <w:rPr>
+                <w:rFonts w:ascii="Arial" w:hAnsi="Arial" w:cs="Arial"/>
+                <w:sz w:val="22"/>
+                <w:szCs w:val="22"/>
+                <w:lang w:val="fr-FR"/>
+              </w:rPr>
+            </w:pPr>
+            <w:r>
+              <w:rPr>
+                <w:rFonts w:ascii="Arial" w:hAnsi="Arial" w:cs="Arial"/>
+                <w:sz w:val="22"/>
+                <w:szCs w:val="22"/>
+                <w:lang w:val="fr-FR"/>
+              </w:rPr>
+              <w:t>Le serveur envoie une notification au fournisseur.</w:t>
             </w:r>
           </w:p>
         </w:tc>
@@ -10915,19 +10693,8 @@
                 <w:szCs w:val="22"/>
                 <w:lang w:val="fr-FR"/>
               </w:rPr>
-              <w:t xml:space="preserve">Manage </w:t>
-            </w:r>
-            <w:proofErr w:type="spellStart"/>
-            <w:r>
-              <w:rPr>
-                <w:rFonts w:ascii="Arial" w:hAnsi="Arial" w:cs="Arial"/>
-                <w:sz w:val="22"/>
-                <w:szCs w:val="22"/>
-                <w:lang w:val="fr-FR"/>
-              </w:rPr>
-              <w:t>Consumption</w:t>
-            </w:r>
-            <w:proofErr w:type="spellEnd"/>
+              <w:t>Manage Consumption</w:t>
+            </w:r>
           </w:p>
         </w:tc>
       </w:tr>
@@ -11207,7 +10974,6 @@
                 <w:szCs w:val="22"/>
                 <w:lang w:val="fr-FR"/>
               </w:rPr>
-              <w:lastRenderedPageBreak/>
               <w:t>Post conditions:</w:t>
             </w:r>
           </w:p>
@@ -11734,19 +11500,8 @@
                 <w:szCs w:val="22"/>
                 <w:lang w:val="fr-FR"/>
               </w:rPr>
-              <w:t xml:space="preserve">New </w:t>
-            </w:r>
-            <w:proofErr w:type="spellStart"/>
-            <w:r>
-              <w:rPr>
-                <w:rFonts w:ascii="Arial" w:hAnsi="Arial" w:cs="Arial"/>
-                <w:sz w:val="22"/>
-                <w:szCs w:val="22"/>
-                <w:lang w:val="fr-FR"/>
-              </w:rPr>
-              <w:t>Contract</w:t>
-            </w:r>
-            <w:proofErr w:type="spellEnd"/>
+              <w:t>New Contract</w:t>
+            </w:r>
           </w:p>
         </w:tc>
       </w:tr>
@@ -12735,57 +12490,15 @@
                 <w:lang w:val="fr-FR"/>
               </w:rPr>
             </w:pPr>
-            <w:proofErr w:type="spellStart"/>
-            <w:r>
-              <w:rPr>
-                <w:rFonts w:ascii="Arial" w:hAnsi="Arial" w:cs="Arial"/>
-                <w:sz w:val="22"/>
-                <w:szCs w:val="22"/>
-                <w:lang w:val="fr-FR"/>
-              </w:rPr>
-              <w:t>Create</w:t>
-            </w:r>
-            <w:proofErr w:type="spellEnd"/>
-            <w:r>
-              <w:rPr>
-                <w:rFonts w:ascii="Arial" w:hAnsi="Arial" w:cs="Arial"/>
-                <w:sz w:val="22"/>
-                <w:szCs w:val="22"/>
-                <w:lang w:val="fr-FR"/>
-              </w:rPr>
-              <w:t xml:space="preserve"> New </w:t>
-            </w:r>
-            <w:proofErr w:type="spellStart"/>
-            <w:r>
-              <w:rPr>
-                <w:rFonts w:ascii="Arial" w:hAnsi="Arial" w:cs="Arial"/>
-                <w:sz w:val="22"/>
-                <w:szCs w:val="22"/>
-                <w:lang w:val="fr-FR"/>
-              </w:rPr>
-              <w:t>Contract</w:t>
-            </w:r>
-            <w:proofErr w:type="spellEnd"/>
-            <w:r>
-              <w:rPr>
-                <w:rFonts w:ascii="Arial" w:hAnsi="Arial" w:cs="Arial"/>
-                <w:sz w:val="22"/>
-                <w:szCs w:val="22"/>
-                <w:lang w:val="fr-FR"/>
-              </w:rPr>
-              <w:t xml:space="preserve"> </w:t>
-            </w:r>
-            <w:proofErr w:type="spellStart"/>
-            <w:r>
-              <w:rPr>
-                <w:rFonts w:ascii="Arial" w:hAnsi="Arial" w:cs="Arial"/>
-                <w:sz w:val="22"/>
-                <w:szCs w:val="22"/>
-                <w:lang w:val="fr-FR"/>
-              </w:rPr>
-              <w:t>Request</w:t>
-            </w:r>
-            <w:proofErr w:type="spellEnd"/>
+            <w:r>
+              <w:rPr>
+                <w:rFonts w:ascii="Arial" w:hAnsi="Arial" w:cs="Arial"/>
+                <w:sz w:val="22"/>
+                <w:szCs w:val="22"/>
+                <w:lang w:val="fr-FR"/>
+              </w:rPr>
+              <w:t>Create New Contract Request</w:t>
+            </w:r>
           </w:p>
         </w:tc>
       </w:tr>
@@ -12960,7 +12673,6 @@
                 <w:szCs w:val="22"/>
                 <w:lang w:val="fr-FR"/>
               </w:rPr>
-              <w:lastRenderedPageBreak/>
               <w:t>Préconditions:</w:t>
             </w:r>
           </w:p>
@@ -13614,19 +13326,8 @@
                 <w:szCs w:val="22"/>
                 <w:lang w:val="fr-FR"/>
               </w:rPr>
-              <w:t xml:space="preserve">Cancel </w:t>
-            </w:r>
-            <w:proofErr w:type="spellStart"/>
-            <w:r>
-              <w:rPr>
-                <w:rFonts w:ascii="Arial" w:hAnsi="Arial" w:cs="Arial"/>
-                <w:sz w:val="22"/>
-                <w:szCs w:val="22"/>
-                <w:lang w:val="fr-FR"/>
-              </w:rPr>
-              <w:t>Contract</w:t>
-            </w:r>
-            <w:proofErr w:type="spellEnd"/>
+              <w:t>Cancel Contract</w:t>
+            </w:r>
           </w:p>
         </w:tc>
       </w:tr>
@@ -14499,19 +14200,8 @@
                 <w:szCs w:val="22"/>
                 <w:lang w:val="fr-FR"/>
               </w:rPr>
-              <w:t xml:space="preserve">Edit </w:t>
-            </w:r>
-            <w:proofErr w:type="spellStart"/>
-            <w:r>
-              <w:rPr>
-                <w:rFonts w:ascii="Arial" w:hAnsi="Arial" w:cs="Arial"/>
-                <w:sz w:val="22"/>
-                <w:szCs w:val="22"/>
-                <w:lang w:val="fr-FR"/>
-              </w:rPr>
-              <w:t>Contract</w:t>
-            </w:r>
-            <w:proofErr w:type="spellEnd"/>
+              <w:t>Edit Contract</w:t>
+            </w:r>
           </w:p>
         </w:tc>
       </w:tr>
@@ -14544,7 +14234,6 @@
                 <w:szCs w:val="22"/>
                 <w:lang w:val="fr-FR"/>
               </w:rPr>
-              <w:lastRenderedPageBreak/>
               <w:t>Description:</w:t>
             </w:r>
           </w:p>
@@ -15483,7 +15172,6 @@
                 <w:lang w:val="fr-FR"/>
               </w:rPr>
             </w:pPr>
-            <w:proofErr w:type="spellStart"/>
             <w:r>
               <w:rPr>
                 <w:rFonts w:ascii="Arial" w:hAnsi="Arial" w:cs="Arial"/>
@@ -15494,7 +15182,6 @@
               </w:rPr>
               <w:t>Add</w:t>
             </w:r>
-            <w:proofErr w:type="spellEnd"/>
             <w:r>
               <w:rPr>
                 <w:rFonts w:ascii="Arial" w:hAnsi="Arial" w:cs="Arial"/>
@@ -16164,7 +15851,6 @@
                 <w:szCs w:val="22"/>
                 <w:lang w:val="fr-FR"/>
               </w:rPr>
-              <w:lastRenderedPageBreak/>
               <w:t xml:space="preserve">ID: </w:t>
             </w:r>
           </w:p>
@@ -16248,25 +15934,14 @@
                 <w:lang w:val="fr-FR"/>
               </w:rPr>
             </w:pPr>
-            <w:proofErr w:type="spellStart"/>
-            <w:r>
-              <w:rPr>
-                <w:rFonts w:ascii="Arial" w:hAnsi="Arial" w:cs="Arial"/>
-                <w:sz w:val="22"/>
-                <w:szCs w:val="22"/>
-                <w:lang w:val="fr-FR"/>
-              </w:rPr>
-              <w:t>Remove</w:t>
-            </w:r>
-            <w:proofErr w:type="spellEnd"/>
-            <w:r>
-              <w:rPr>
-                <w:rFonts w:ascii="Arial" w:hAnsi="Arial" w:cs="Arial"/>
-                <w:sz w:val="22"/>
-                <w:szCs w:val="22"/>
-                <w:lang w:val="fr-FR"/>
-              </w:rPr>
-              <w:t xml:space="preserve"> Client</w:t>
+            <w:r>
+              <w:rPr>
+                <w:rFonts w:ascii="Arial" w:hAnsi="Arial" w:cs="Arial"/>
+                <w:sz w:val="22"/>
+                <w:szCs w:val="22"/>
+                <w:lang w:val="fr-FR"/>
+              </w:rPr>
+              <w:t>Remove Client</w:t>
             </w:r>
           </w:p>
         </w:tc>
@@ -17814,7 +17489,6 @@
                 <w:szCs w:val="22"/>
                 <w:lang w:val="fr-FR"/>
               </w:rPr>
-              <w:lastRenderedPageBreak/>
               <w:t>Scenario</w:t>
             </w:r>
             <w:r>
@@ -19567,7 +19241,6 @@
                 <w:szCs w:val="22"/>
                 <w:lang w:val="fr-FR"/>
               </w:rPr>
-              <w:lastRenderedPageBreak/>
               <w:t>Scenario</w:t>
             </w:r>
             <w:r>
@@ -20938,19 +20611,8 @@
                 <w:szCs w:val="22"/>
                 <w:lang w:val="fr-FR"/>
               </w:rPr>
-              <w:t xml:space="preserve">Link </w:t>
-            </w:r>
-            <w:proofErr w:type="spellStart"/>
-            <w:r>
-              <w:rPr>
-                <w:rFonts w:ascii="Arial" w:hAnsi="Arial" w:cs="Arial"/>
-                <w:sz w:val="22"/>
-                <w:szCs w:val="22"/>
-                <w:lang w:val="fr-FR"/>
-              </w:rPr>
-              <w:t>Meter</w:t>
-            </w:r>
-            <w:proofErr w:type="spellEnd"/>
+              <w:t>Link Meter</w:t>
+            </w:r>
           </w:p>
         </w:tc>
       </w:tr>
@@ -21406,7 +21068,6 @@
                 <w:szCs w:val="22"/>
                 <w:lang w:val="fr-FR"/>
               </w:rPr>
-              <w:lastRenderedPageBreak/>
               <w:t xml:space="preserve">Scenario Alternatif </w:t>
             </w:r>
             <w:r>

</xml_diff>

<commit_message>
ClassDia v2, SuppSide moved to 'Rapport', UC Supp updated
</commit_message>
<xml_diff>
--- a/Partie Commune/Use Case Diagrams/UC_Supplier&Shared.docx
+++ b/Partie Commune/Use Case Diagrams/UC_Supplier&Shared.docx
@@ -1761,14 +1761,19 @@
               <w:spacing w:after="120"/>
               <w:rPr>
                 <w:rFonts w:ascii="Arial" w:hAnsi="Arial" w:cs="Arial"/>
-                <w:sz w:val="22"/>
-                <w:szCs w:val="22"/>
-                <w:lang w:val="fr-FR"/>
-              </w:rPr>
-            </w:pPr>
-            <w:r>
-              <w:rPr>
-                <w:rFonts w:ascii="Arial" w:hAnsi="Arial" w:cs="Arial"/>
+                <w:b/>
+                <w:bCs/>
+                <w:sz w:val="22"/>
+                <w:szCs w:val="22"/>
+                <w:lang w:val="fr-FR"/>
+              </w:rPr>
+            </w:pPr>
+            <w:r>
+              <w:rPr>
+                <w:rFonts w:ascii="Arial" w:hAnsi="Arial" w:cs="Arial"/>
+                <w:b/>
+                <w:bCs/>
+                <w:color w:val="00B0F0"/>
                 <w:sz w:val="22"/>
                 <w:szCs w:val="22"/>
                 <w:lang w:val="fr-FR"/>
@@ -1778,6 +1783,9 @@
             <w:r>
               <w:rPr>
                 <w:rFonts w:ascii="Arial" w:hAnsi="Arial" w:cs="Arial"/>
+                <w:b/>
+                <w:bCs/>
+                <w:color w:val="00B0F0"/>
                 <w:sz w:val="22"/>
                 <w:szCs w:val="22"/>
                 <w:lang w:val="fr-FR"/>
@@ -2833,6 +2841,15 @@
                 <w:lang w:val="fr-FR"/>
               </w:rPr>
               <w:t>L’utilisateur est redirigé vers la vue global</w:t>
+            </w:r>
+            <w:r>
+              <w:rPr>
+                <w:rFonts w:ascii="Arial" w:hAnsi="Arial" w:cs="Arial"/>
+                <w:sz w:val="22"/>
+                <w:szCs w:val="22"/>
+                <w:lang w:val="fr-FR"/>
+              </w:rPr>
+              <w:t>e.</w:t>
             </w:r>
           </w:p>
         </w:tc>

</xml_diff>

<commit_message>
ext4 updated, uc desc updated
</commit_message>
<xml_diff>
--- a/Partie Commune/Use Case Diagrams/UC_Supplier&Shared.docx
+++ b/Partie Commune/Use Case Diagrams/UC_Supplier&Shared.docx
@@ -14129,31 +14129,11 @@
             <w:r>
               <w:rPr>
                 <w:rFonts w:ascii="Arial" w:hAnsi="Arial" w:cs="Arial"/>
-                <w:color w:val="FF0000"/>
-                <w:sz w:val="22"/>
-                <w:szCs w:val="22"/>
-                <w:lang w:val="fr-FR"/>
-              </w:rPr>
-              <w:t>Add</w:t>
-            </w:r>
-            <w:r>
-              <w:rPr>
-                <w:rFonts w:ascii="Arial" w:hAnsi="Arial" w:cs="Arial"/>
-                <w:sz w:val="22"/>
-                <w:szCs w:val="22"/>
-                <w:lang w:val="fr-FR"/>
-              </w:rPr>
-              <w:t xml:space="preserve"> </w:t>
-            </w:r>
-            <w:r>
-              <w:rPr>
-                <w:rFonts w:ascii="Arial" w:hAnsi="Arial" w:cs="Arial"/>
-                <w:color w:val="FF0000"/>
-                <w:sz w:val="22"/>
-                <w:szCs w:val="22"/>
-                <w:lang w:val="fr-FR"/>
-              </w:rPr>
-              <w:t>Client</w:t>
+                <w:sz w:val="22"/>
+                <w:szCs w:val="22"/>
+                <w:lang w:val="fr-FR"/>
+              </w:rPr>
+              <w:t>Add Client</w:t>
             </w:r>
           </w:p>
         </w:tc>
@@ -14475,7 +14455,16 @@
                 <w:szCs w:val="22"/>
                 <w:lang w:val="fr-FR"/>
               </w:rPr>
-              <w:t>Le client est ajouté.</w:t>
+              <w:t xml:space="preserve">Le client </w:t>
+            </w:r>
+            <w:r>
+              <w:rPr>
+                <w:rFonts w:ascii="Arial" w:hAnsi="Arial" w:cs="Arial"/>
+                <w:sz w:val="22"/>
+                <w:szCs w:val="22"/>
+                <w:lang w:val="fr-FR"/>
+              </w:rPr>
+              <w:t>a été ajouté à la liste des clients du fournisseur.</w:t>
             </w:r>
           </w:p>
         </w:tc>
@@ -14540,14 +14529,47 @@
           </w:tcPr>
           <w:p>
             <w:pPr>
-              <w:spacing w:after="120"/>
-              <w:rPr>
-                <w:rFonts w:ascii="Arial" w:hAnsi="Arial" w:cs="Arial"/>
-                <w:sz w:val="22"/>
-                <w:szCs w:val="22"/>
-                <w:lang w:val="fr-FR"/>
-              </w:rPr>
-            </w:pPr>
+              <w:pStyle w:val="Paragraphedeliste"/>
+              <w:numPr>
+                <w:ilvl w:val="0"/>
+                <w:numId w:val="46"/>
+              </w:numPr>
+              <w:spacing w:after="120"/>
+              <w:ind w:left="635"/>
+              <w:rPr>
+                <w:rFonts w:ascii="Arial" w:hAnsi="Arial" w:cs="Arial"/>
+                <w:sz w:val="22"/>
+                <w:szCs w:val="22"/>
+                <w:lang w:val="fr-FR"/>
+              </w:rPr>
+            </w:pPr>
+            <w:r>
+              <w:rPr>
+                <w:rFonts w:ascii="Arial" w:hAnsi="Arial" w:cs="Arial"/>
+                <w:sz w:val="22"/>
+                <w:szCs w:val="22"/>
+                <w:lang w:val="fr-FR"/>
+              </w:rPr>
+              <w:t xml:space="preserve">L’employé entre le numéro d’identification du client qu’il souhaite ajouter à </w:t>
+            </w:r>
+            <w:r>
+              <w:rPr>
+                <w:rFonts w:ascii="Arial" w:hAnsi="Arial" w:cs="Arial"/>
+                <w:sz w:val="22"/>
+                <w:szCs w:val="22"/>
+                <w:lang w:val="fr-FR"/>
+              </w:rPr>
+              <w:t xml:space="preserve">sa </w:t>
+            </w:r>
+            <w:r>
+              <w:rPr>
+                <w:rFonts w:ascii="Arial" w:hAnsi="Arial" w:cs="Arial"/>
+                <w:sz w:val="22"/>
+                <w:szCs w:val="22"/>
+                <w:lang w:val="fr-FR"/>
+              </w:rPr>
+              <w:t>liste de clients.</w:t>
+            </w:r>
           </w:p>
         </w:tc>
       </w:tr>
@@ -14613,13 +14635,54 @@
             <w:pPr>
               <w:pStyle w:val="NormalWeb"/>
               <w:spacing w:after="120" w:afterAutospacing="0"/>
-              <w:rPr>
-                <w:rFonts w:ascii="Arial" w:hAnsi="Arial" w:cs="Arial"/>
-                <w:sz w:val="22"/>
-                <w:szCs w:val="22"/>
-                <w:lang w:val="fr-FR"/>
-              </w:rPr>
-            </w:pPr>
+              <w:ind w:left="210"/>
+              <w:rPr>
+                <w:rFonts w:ascii="Arial" w:hAnsi="Arial" w:cs="Arial"/>
+                <w:sz w:val="22"/>
+                <w:szCs w:val="22"/>
+                <w:lang w:val="fr-FR"/>
+              </w:rPr>
+            </w:pPr>
+            <w:r>
+              <w:rPr>
+                <w:rFonts w:ascii="Arial" w:hAnsi="Arial" w:cs="Arial"/>
+                <w:sz w:val="22"/>
+                <w:szCs w:val="22"/>
+                <w:lang w:val="fr-FR"/>
+              </w:rPr>
+              <w:t xml:space="preserve">1a.  </w:t>
+            </w:r>
+            <w:r>
+              <w:rPr>
+                <w:rFonts w:ascii="Arial" w:hAnsi="Arial" w:cs="Arial"/>
+                <w:sz w:val="22"/>
+                <w:szCs w:val="22"/>
+                <w:lang w:val="fr-FR"/>
+              </w:rPr>
+              <w:t>Le numéro d’identification du client n’existe pas.</w:t>
+            </w:r>
+          </w:p>
+          <w:p>
+            <w:pPr>
+              <w:pStyle w:val="NormalWeb"/>
+              <w:spacing w:after="120" w:afterAutospacing="0"/>
+              <w:ind w:left="210"/>
+              <w:rPr>
+                <w:rFonts w:ascii="Arial" w:hAnsi="Arial" w:cs="Arial"/>
+                <w:sz w:val="22"/>
+                <w:szCs w:val="22"/>
+                <w:lang w:val="fr-FR"/>
+              </w:rPr>
+            </w:pPr>
+            <w:r>
+              <w:rPr>
+                <w:rFonts w:ascii="Arial" w:hAnsi="Arial" w:cs="Arial"/>
+                <w:sz w:val="22"/>
+                <w:szCs w:val="22"/>
+                <w:lang w:val="fr-FR"/>
+              </w:rPr>
+              <w:t>1b.  Le client est déjà dans la liste.</w:t>
+            </w:r>
           </w:p>
         </w:tc>
       </w:tr>
@@ -14680,6 +14743,15 @@
                 <w:lang w:val="fr-FR"/>
               </w:rPr>
             </w:pPr>
+            <w:r>
+              <w:rPr>
+                <w:rFonts w:ascii="Arial" w:hAnsi="Arial" w:cs="Arial"/>
+                <w:sz w:val="22"/>
+                <w:szCs w:val="22"/>
+                <w:lang w:val="fr-FR"/>
+              </w:rPr>
+              <w:t>Lorsque l’employé clique sur le bouton « Ajouter Client » dans le menu des clients.</w:t>
+            </w:r>
           </w:p>
         </w:tc>
       </w:tr>
@@ -14733,6 +14805,15 @@
                 <w:lang w:val="fr-FR"/>
               </w:rPr>
             </w:pPr>
+            <w:r>
+              <w:rPr>
+                <w:rFonts w:ascii="Arial" w:hAnsi="Arial" w:cs="Arial"/>
+                <w:sz w:val="22"/>
+                <w:szCs w:val="22"/>
+                <w:lang w:val="fr-FR"/>
+              </w:rPr>
+              <w:t>Fréquent</w:t>
+            </w:r>
           </w:p>
         </w:tc>
       </w:tr>
@@ -23678,6 +23759,92 @@
     </w:lvl>
   </w:abstractNum>
   <w:abstractNum w:abstractNumId="37" w15:restartNumberingAfterBreak="0">
+    <w:nsid w:val="6C250D80"/>
+    <w:multiLevelType w:val="hybridMultilevel"/>
+    <w:tmpl w:val="30300C20"/>
+    <w:lvl w:ilvl="0" w:tplc="040C000F">
+      <w:start w:val="1"/>
+      <w:numFmt w:val="decimal"/>
+      <w:lvlText w:val="%1."/>
+      <w:lvlJc w:val="left"/>
+      <w:pPr>
+        <w:ind w:left="720" w:hanging="360"/>
+      </w:pPr>
+    </w:lvl>
+    <w:lvl w:ilvl="1" w:tplc="040C0019" w:tentative="1">
+      <w:start w:val="1"/>
+      <w:numFmt w:val="lowerLetter"/>
+      <w:lvlText w:val="%2."/>
+      <w:lvlJc w:val="left"/>
+      <w:pPr>
+        <w:ind w:left="1440" w:hanging="360"/>
+      </w:pPr>
+    </w:lvl>
+    <w:lvl w:ilvl="2" w:tplc="040C001B" w:tentative="1">
+      <w:start w:val="1"/>
+      <w:numFmt w:val="lowerRoman"/>
+      <w:lvlText w:val="%3."/>
+      <w:lvlJc w:val="right"/>
+      <w:pPr>
+        <w:ind w:left="2160" w:hanging="180"/>
+      </w:pPr>
+    </w:lvl>
+    <w:lvl w:ilvl="3" w:tplc="040C000F" w:tentative="1">
+      <w:start w:val="1"/>
+      <w:numFmt w:val="decimal"/>
+      <w:lvlText w:val="%4."/>
+      <w:lvlJc w:val="left"/>
+      <w:pPr>
+        <w:ind w:left="2880" w:hanging="360"/>
+      </w:pPr>
+    </w:lvl>
+    <w:lvl w:ilvl="4" w:tplc="040C0019" w:tentative="1">
+      <w:start w:val="1"/>
+      <w:numFmt w:val="lowerLetter"/>
+      <w:lvlText w:val="%5."/>
+      <w:lvlJc w:val="left"/>
+      <w:pPr>
+        <w:ind w:left="3600" w:hanging="360"/>
+      </w:pPr>
+    </w:lvl>
+    <w:lvl w:ilvl="5" w:tplc="040C001B" w:tentative="1">
+      <w:start w:val="1"/>
+      <w:numFmt w:val="lowerRoman"/>
+      <w:lvlText w:val="%6."/>
+      <w:lvlJc w:val="right"/>
+      <w:pPr>
+        <w:ind w:left="4320" w:hanging="180"/>
+      </w:pPr>
+    </w:lvl>
+    <w:lvl w:ilvl="6" w:tplc="040C000F" w:tentative="1">
+      <w:start w:val="1"/>
+      <w:numFmt w:val="decimal"/>
+      <w:lvlText w:val="%7."/>
+      <w:lvlJc w:val="left"/>
+      <w:pPr>
+        <w:ind w:left="5040" w:hanging="360"/>
+      </w:pPr>
+    </w:lvl>
+    <w:lvl w:ilvl="7" w:tplc="040C0019" w:tentative="1">
+      <w:start w:val="1"/>
+      <w:numFmt w:val="lowerLetter"/>
+      <w:lvlText w:val="%8."/>
+      <w:lvlJc w:val="left"/>
+      <w:pPr>
+        <w:ind w:left="5760" w:hanging="360"/>
+      </w:pPr>
+    </w:lvl>
+    <w:lvl w:ilvl="8" w:tplc="040C001B" w:tentative="1">
+      <w:start w:val="1"/>
+      <w:numFmt w:val="lowerRoman"/>
+      <w:lvlText w:val="%9."/>
+      <w:lvlJc w:val="right"/>
+      <w:pPr>
+        <w:ind w:left="6480" w:hanging="180"/>
+      </w:pPr>
+    </w:lvl>
+  </w:abstractNum>
+  <w:abstractNum w:abstractNumId="38" w15:restartNumberingAfterBreak="0">
     <w:nsid w:val="707B00A7"/>
     <w:multiLevelType w:val="multilevel"/>
     <w:tmpl w:val="080C001F"/>
@@ -23763,7 +23930,7 @@
       </w:pPr>
     </w:lvl>
   </w:abstractNum>
-  <w:abstractNum w:abstractNumId="38" w15:restartNumberingAfterBreak="0">
+  <w:abstractNum w:abstractNumId="39" w15:restartNumberingAfterBreak="0">
     <w:nsid w:val="73084ADE"/>
     <w:multiLevelType w:val="hybridMultilevel"/>
     <w:tmpl w:val="B66AB39A"/>
@@ -23849,7 +24016,7 @@
       </w:pPr>
     </w:lvl>
   </w:abstractNum>
-  <w:abstractNum w:abstractNumId="39" w15:restartNumberingAfterBreak="0">
+  <w:abstractNum w:abstractNumId="40" w15:restartNumberingAfterBreak="0">
     <w:nsid w:val="73315ECC"/>
     <w:multiLevelType w:val="multilevel"/>
     <w:tmpl w:val="080C001F"/>
@@ -23935,7 +24102,7 @@
       </w:pPr>
     </w:lvl>
   </w:abstractNum>
-  <w:abstractNum w:abstractNumId="40" w15:restartNumberingAfterBreak="0">
+  <w:abstractNum w:abstractNumId="41" w15:restartNumberingAfterBreak="0">
     <w:nsid w:val="77320B1A"/>
     <w:multiLevelType w:val="hybridMultilevel"/>
     <w:tmpl w:val="517A156A"/>
@@ -24021,7 +24188,7 @@
       </w:pPr>
     </w:lvl>
   </w:abstractNum>
-  <w:abstractNum w:abstractNumId="41" w15:restartNumberingAfterBreak="0">
+  <w:abstractNum w:abstractNumId="42" w15:restartNumberingAfterBreak="0">
     <w:nsid w:val="7A2A7C90"/>
     <w:multiLevelType w:val="hybridMultilevel"/>
     <w:tmpl w:val="7AACAC7E"/>
@@ -24107,7 +24274,7 @@
       </w:pPr>
     </w:lvl>
   </w:abstractNum>
-  <w:abstractNum w:abstractNumId="42" w15:restartNumberingAfterBreak="0">
+  <w:abstractNum w:abstractNumId="43" w15:restartNumberingAfterBreak="0">
     <w:nsid w:val="7A2E78E3"/>
     <w:multiLevelType w:val="multilevel"/>
     <w:tmpl w:val="080C001F"/>
@@ -24193,7 +24360,7 @@
       </w:pPr>
     </w:lvl>
   </w:abstractNum>
-  <w:abstractNum w:abstractNumId="43" w15:restartNumberingAfterBreak="0">
+  <w:abstractNum w:abstractNumId="44" w15:restartNumberingAfterBreak="0">
     <w:nsid w:val="7BBA5D57"/>
     <w:multiLevelType w:val="multilevel"/>
     <w:tmpl w:val="080C001F"/>
@@ -24279,7 +24446,7 @@
       </w:pPr>
     </w:lvl>
   </w:abstractNum>
-  <w:abstractNum w:abstractNumId="44" w15:restartNumberingAfterBreak="0">
+  <w:abstractNum w:abstractNumId="45" w15:restartNumberingAfterBreak="0">
     <w:nsid w:val="7DE21008"/>
     <w:multiLevelType w:val="multilevel"/>
     <w:tmpl w:val="543AB924"/>
@@ -24447,7 +24614,7 @@
     <w:abstractNumId w:val="24"/>
   </w:num>
   <w:num w:numId="19" w16cid:durableId="418990422">
-    <w:abstractNumId w:val="43"/>
+    <w:abstractNumId w:val="44"/>
   </w:num>
   <w:num w:numId="20" w16cid:durableId="548804224">
     <w:abstractNumId w:val="29"/>
@@ -24471,13 +24638,13 @@
     <w:abstractNumId w:val="3"/>
   </w:num>
   <w:num w:numId="27" w16cid:durableId="1672368466">
-    <w:abstractNumId w:val="40"/>
+    <w:abstractNumId w:val="41"/>
   </w:num>
   <w:num w:numId="28" w16cid:durableId="163323050">
     <w:abstractNumId w:val="27"/>
   </w:num>
   <w:num w:numId="29" w16cid:durableId="1826622627">
-    <w:abstractNumId w:val="41"/>
+    <w:abstractNumId w:val="42"/>
   </w:num>
   <w:num w:numId="30" w16cid:durableId="1602489691">
     <w:abstractNumId w:val="2"/>
@@ -24486,22 +24653,22 @@
     <w:abstractNumId w:val="12"/>
   </w:num>
   <w:num w:numId="32" w16cid:durableId="979655548">
-    <w:abstractNumId w:val="44"/>
+    <w:abstractNumId w:val="45"/>
   </w:num>
   <w:num w:numId="33" w16cid:durableId="1369837434">
     <w:abstractNumId w:val="34"/>
   </w:num>
   <w:num w:numId="34" w16cid:durableId="1758594337">
-    <w:abstractNumId w:val="39"/>
+    <w:abstractNumId w:val="40"/>
   </w:num>
   <w:num w:numId="35" w16cid:durableId="1033311021">
     <w:abstractNumId w:val="26"/>
   </w:num>
   <w:num w:numId="36" w16cid:durableId="1059093829">
-    <w:abstractNumId w:val="37"/>
+    <w:abstractNumId w:val="38"/>
   </w:num>
   <w:num w:numId="37" w16cid:durableId="1791237472">
-    <w:abstractNumId w:val="42"/>
+    <w:abstractNumId w:val="43"/>
   </w:num>
   <w:num w:numId="38" w16cid:durableId="756823340">
     <w:abstractNumId w:val="28"/>
@@ -24510,7 +24677,7 @@
     <w:abstractNumId w:val="19"/>
   </w:num>
   <w:num w:numId="40" w16cid:durableId="729427706">
-    <w:abstractNumId w:val="38"/>
+    <w:abstractNumId w:val="39"/>
   </w:num>
   <w:num w:numId="41" w16cid:durableId="1643267600">
     <w:abstractNumId w:val="17"/>
@@ -24526,6 +24693,9 @@
   </w:num>
   <w:num w:numId="45" w16cid:durableId="1362055002">
     <w:abstractNumId w:val="13"/>
+  </w:num>
+  <w:num w:numId="46" w16cid:durableId="1599287321">
+    <w:abstractNumId w:val="37"/>
   </w:num>
 </w:numbering>
 </file>

</xml_diff>